<commit_message>
Regras do Prediction Online (definido)
</commit_message>
<xml_diff>
--- a/PredictionOnline.docx
+++ b/PredictionOnline.docx
@@ -210,8 +210,6 @@
         </w:rPr>
         <w:t xml:space="preserve">5 </w:t>
       </w:r>
-      <w:bookmarkStart w:id="0" w:name="_GoBack"/>
-      <w:bookmarkEnd w:id="0"/>
       <w:r>
         <w:rPr>
           <w:rFonts w:ascii="Times New Roman" w:hAnsi="Times New Roman" w:cs="Times New Roman"/>
@@ -498,24 +496,6 @@
           <w:szCs w:val="24"/>
         </w:rPr>
         <w:t>.</w:t>
-      </w:r>
-    </w:p>
-    <w:p>
-      <w:pPr>
-        <w:jc w:val="both"/>
-        <w:rPr>
-          <w:rFonts w:ascii="Times New Roman" w:hAnsi="Times New Roman" w:cs="Times New Roman"/>
-          <w:sz w:val="24"/>
-          <w:szCs w:val="24"/>
-        </w:rPr>
-      </w:pPr>
-      <w:r>
-        <w:rPr>
-          <w:rFonts w:ascii="Times New Roman" w:hAnsi="Times New Roman" w:cs="Times New Roman"/>
-          <w:sz w:val="24"/>
-          <w:szCs w:val="24"/>
-        </w:rPr>
-        <w:tab/>
       </w:r>
     </w:p>
     <w:p>
@@ -673,19 +653,35 @@
         </w:numPr>
         <w:rPr>
           <w:rFonts w:ascii="Times New Roman" w:hAnsi="Times New Roman" w:cs="Times New Roman"/>
-          <w:color w:val="FF0000"/>
-          <w:sz w:val="24"/>
-          <w:szCs w:val="24"/>
-        </w:rPr>
-      </w:pPr>
-      <w:r>
-        <w:rPr>
-          <w:rFonts w:ascii="Times New Roman" w:hAnsi="Times New Roman" w:cs="Times New Roman"/>
-          <w:color w:val="FF0000"/>
-          <w:sz w:val="24"/>
-          <w:szCs w:val="24"/>
-        </w:rPr>
-        <w:t>Incluir lógica para o número mínimo de apostas em vitórias</w:t>
+          <w:sz w:val="24"/>
+          <w:szCs w:val="24"/>
+        </w:rPr>
+      </w:pPr>
+      <w:r>
+        <w:rPr>
+          <w:rFonts w:ascii="Times New Roman" w:hAnsi="Times New Roman" w:cs="Times New Roman"/>
+          <w:sz w:val="24"/>
+          <w:szCs w:val="24"/>
+        </w:rPr>
+        <w:t xml:space="preserve">O somatório do número de apostas em vitórias deve, no mínimo, ser igual ao número do ciclo mais </w:t>
+      </w:r>
+      <w:proofErr w:type="gramStart"/>
+      <w:r>
+        <w:rPr>
+          <w:rFonts w:ascii="Times New Roman" w:hAnsi="Times New Roman" w:cs="Times New Roman"/>
+          <w:sz w:val="24"/>
+          <w:szCs w:val="24"/>
+        </w:rPr>
+        <w:t>1</w:t>
+      </w:r>
+      <w:proofErr w:type="gramEnd"/>
+      <w:r>
+        <w:rPr>
+          <w:rFonts w:ascii="Times New Roman" w:hAnsi="Times New Roman" w:cs="Times New Roman"/>
+          <w:sz w:val="24"/>
+          <w:szCs w:val="24"/>
+        </w:rPr>
+        <w:t>.</w:t>
       </w:r>
     </w:p>
     <w:p>
@@ -748,7 +744,17 @@
           <w:sz w:val="24"/>
           <w:szCs w:val="24"/>
         </w:rPr>
-        <w:t>Após todos terem jogado, observa-se quem jogou a carta de maior valor, este será o ganhador da rodada;</w:t>
+        <w:t>Caso houver duas ou mais cartas na mesa de mesmo valor (excluindo s</w:t>
+      </w:r>
+      <w:bookmarkStart w:id="0" w:name="_GoBack"/>
+      <w:bookmarkEnd w:id="0"/>
+      <w:r>
+        <w:rPr>
+          <w:rFonts w:ascii="Times New Roman" w:hAnsi="Times New Roman" w:cs="Times New Roman"/>
+          <w:sz w:val="24"/>
+          <w:szCs w:val="24"/>
+        </w:rPr>
+        <w:t>e tiverem o mesmo valor da carta sorteada no inicio do ciclo) elas se “cancelarão”, ou seja, os jogadores donos dessas cartas já têm a derrota garantida na rodada;</w:t>
       </w:r>
     </w:p>
     <w:p>
@@ -760,38 +766,25 @@
         </w:numPr>
         <w:rPr>
           <w:rFonts w:ascii="Times New Roman" w:hAnsi="Times New Roman" w:cs="Times New Roman"/>
-          <w:color w:val="FF0000"/>
-          <w:sz w:val="24"/>
-          <w:szCs w:val="24"/>
-        </w:rPr>
-      </w:pPr>
-      <w:r>
-        <w:rPr>
-          <w:rFonts w:ascii="Times New Roman" w:hAnsi="Times New Roman" w:cs="Times New Roman"/>
-          <w:color w:val="FF0000"/>
-          <w:sz w:val="24"/>
-          <w:szCs w:val="24"/>
-        </w:rPr>
-        <w:t>Definir critérios de comparação para ver quem é o maior;</w:t>
-      </w:r>
-    </w:p>
-    <w:p>
-      <w:pPr>
-        <w:rPr>
-          <w:rFonts w:ascii="Times New Roman" w:hAnsi="Times New Roman" w:cs="Times New Roman"/>
-          <w:sz w:val="24"/>
-          <w:szCs w:val="24"/>
-        </w:rPr>
-      </w:pPr>
-      <w:r>
-        <w:rPr>
-          <w:rFonts w:ascii="Times New Roman" w:hAnsi="Times New Roman" w:cs="Times New Roman"/>
-          <w:b/>
-          <w:i/>
-          <w:sz w:val="24"/>
-          <w:szCs w:val="24"/>
-        </w:rPr>
-        <w:t>Conferindo apostas:</w:t>
+          <w:sz w:val="24"/>
+          <w:szCs w:val="24"/>
+        </w:rPr>
+      </w:pPr>
+      <w:r>
+        <w:rPr>
+          <w:rFonts w:ascii="Times New Roman" w:hAnsi="Times New Roman" w:cs="Times New Roman"/>
+          <w:sz w:val="24"/>
+          <w:szCs w:val="24"/>
+        </w:rPr>
+        <w:t>Caso houver duas ou mais cartas na mesa de mesmo valor e que sejam iguais ao valor da carta sorteada no inicio do ciclo</w:t>
+      </w:r>
+      <w:r>
+        <w:rPr>
+          <w:rFonts w:ascii="Times New Roman" w:hAnsi="Times New Roman" w:cs="Times New Roman"/>
+          <w:sz w:val="24"/>
+          <w:szCs w:val="24"/>
+        </w:rPr>
+        <w:t>, a que valerá mais será aquela de naipe maior;</w:t>
       </w:r>
     </w:p>
     <w:p>
@@ -813,6 +806,48 @@
           <w:sz w:val="24"/>
           <w:szCs w:val="24"/>
         </w:rPr>
+        <w:t>Após todos terem jogado, observa-se quem jogou a carta de maior valor, este será o ganhador da rodada;</w:t>
+      </w:r>
+    </w:p>
+    <w:p>
+      <w:pPr>
+        <w:rPr>
+          <w:rFonts w:ascii="Times New Roman" w:hAnsi="Times New Roman" w:cs="Times New Roman"/>
+          <w:sz w:val="24"/>
+          <w:szCs w:val="24"/>
+        </w:rPr>
+      </w:pPr>
+      <w:r>
+        <w:rPr>
+          <w:rFonts w:ascii="Times New Roman" w:hAnsi="Times New Roman" w:cs="Times New Roman"/>
+          <w:b/>
+          <w:i/>
+          <w:sz w:val="24"/>
+          <w:szCs w:val="24"/>
+        </w:rPr>
+        <w:t>Conferindo apostas:</w:t>
+      </w:r>
+    </w:p>
+    <w:p>
+      <w:pPr>
+        <w:pStyle w:val="PargrafodaLista"/>
+        <w:numPr>
+          <w:ilvl w:val="0"/>
+          <w:numId w:val="1"/>
+        </w:numPr>
+        <w:rPr>
+          <w:rFonts w:ascii="Times New Roman" w:hAnsi="Times New Roman" w:cs="Times New Roman"/>
+          <w:sz w:val="24"/>
+          <w:szCs w:val="24"/>
+        </w:rPr>
+      </w:pPr>
+      <w:r>
+        <w:rPr>
+          <w:rFonts w:ascii="Times New Roman" w:hAnsi="Times New Roman" w:cs="Times New Roman"/>
+          <w:sz w:val="24"/>
+          <w:szCs w:val="24"/>
+        </w:rPr>
+        <w:lastRenderedPageBreak/>
         <w:t xml:space="preserve">Após as rodadas de jogo, cada jogador perde </w:t>
       </w:r>
       <w:r>

</xml_diff>

<commit_message>
inclusão de tabela ilustrativa de qual carta vale mais e edição de texto da regra 9
</commit_message>
<xml_diff>
--- a/PredictionOnline.docx
+++ b/PredictionOnline.docx
@@ -136,7 +136,23 @@
           <w:sz w:val="24"/>
           <w:szCs w:val="24"/>
         </w:rPr>
-        <w:t xml:space="preserve"> jogado por</w:t>
+        <w:t>. É j</w:t>
+      </w:r>
+      <w:r>
+        <w:rPr>
+          <w:rFonts w:ascii="Times New Roman" w:hAnsi="Times New Roman" w:cs="Times New Roman"/>
+          <w:sz w:val="24"/>
+          <w:szCs w:val="24"/>
+        </w:rPr>
+        <w:t>ogado</w:t>
+      </w:r>
+      <w:r>
+        <w:rPr>
+          <w:rFonts w:ascii="Times New Roman" w:hAnsi="Times New Roman" w:cs="Times New Roman"/>
+          <w:sz w:val="24"/>
+          <w:szCs w:val="24"/>
+        </w:rPr>
+        <w:t xml:space="preserve"> em grupos de</w:t>
       </w:r>
       <w:r>
         <w:rPr>
@@ -202,13 +218,23 @@
         </w:rPr>
         <w:t xml:space="preserve">onde ao final dos </w:t>
       </w:r>
-      <w:r>
-        <w:rPr>
-          <w:rFonts w:ascii="Times New Roman" w:hAnsi="Times New Roman" w:cs="Times New Roman"/>
-          <w:sz w:val="24"/>
-          <w:szCs w:val="24"/>
-        </w:rPr>
-        <w:t xml:space="preserve">5 </w:t>
+      <w:proofErr w:type="gramStart"/>
+      <w:r>
+        <w:rPr>
+          <w:rFonts w:ascii="Times New Roman" w:hAnsi="Times New Roman" w:cs="Times New Roman"/>
+          <w:sz w:val="24"/>
+          <w:szCs w:val="24"/>
+        </w:rPr>
+        <w:t>5</w:t>
+      </w:r>
+      <w:proofErr w:type="gramEnd"/>
+      <w:r>
+        <w:rPr>
+          <w:rFonts w:ascii="Times New Roman" w:hAnsi="Times New Roman" w:cs="Times New Roman"/>
+          <w:sz w:val="24"/>
+          <w:szCs w:val="24"/>
+        </w:rPr>
+        <w:t xml:space="preserve"> </w:t>
       </w:r>
       <w:r>
         <w:rPr>
@@ -496,6 +522,1172 @@
           <w:szCs w:val="24"/>
         </w:rPr>
         <w:t>.</w:t>
+      </w:r>
+    </w:p>
+    <w:tbl>
+      <w:tblPr>
+        <w:tblStyle w:val="SombreamentoMdio2-nfase2"/>
+        <w:tblW w:w="0" w:type="auto"/>
+        <w:jc w:val="center"/>
+        <w:tblBorders>
+          <w:top w:val="single" w:sz="4" w:space="0" w:color="auto"/>
+          <w:left w:val="single" w:sz="4" w:space="0" w:color="auto"/>
+          <w:bottom w:val="single" w:sz="4" w:space="0" w:color="auto"/>
+          <w:right w:val="single" w:sz="4" w:space="0" w:color="auto"/>
+          <w:insideH w:val="single" w:sz="4" w:space="0" w:color="auto"/>
+          <w:insideV w:val="single" w:sz="4" w:space="0" w:color="auto"/>
+        </w:tblBorders>
+        <w:tblLook w:val="04A0" w:firstRow="1" w:lastRow="0" w:firstColumn="1" w:lastColumn="0" w:noHBand="0" w:noVBand="1"/>
+      </w:tblPr>
+      <w:tblGrid>
+        <w:gridCol w:w="1070"/>
+        <w:gridCol w:w="775"/>
+        <w:gridCol w:w="766"/>
+        <w:gridCol w:w="766"/>
+        <w:gridCol w:w="766"/>
+        <w:gridCol w:w="766"/>
+        <w:gridCol w:w="762"/>
+        <w:gridCol w:w="777"/>
+        <w:gridCol w:w="750"/>
+        <w:gridCol w:w="776"/>
+        <w:gridCol w:w="746"/>
+      </w:tblGrid>
+      <w:tr>
+        <w:trPr>
+          <w:cnfStyle w:val="100000000000" w:firstRow="1" w:lastRow="0" w:firstColumn="0" w:lastColumn="0" w:oddVBand="0" w:evenVBand="0" w:oddHBand="0" w:evenHBand="0" w:firstRowFirstColumn="0" w:firstRowLastColumn="0" w:lastRowFirstColumn="0" w:lastRowLastColumn="0"/>
+          <w:jc w:val="center"/>
+        </w:trPr>
+        <w:tc>
+          <w:tcPr>
+            <w:cnfStyle w:val="001000000100" w:firstRow="0" w:lastRow="0" w:firstColumn="1" w:lastColumn="0" w:oddVBand="0" w:evenVBand="0" w:oddHBand="0" w:evenHBand="0" w:firstRowFirstColumn="1" w:firstRowLastColumn="0" w:lastRowFirstColumn="0" w:lastRowLastColumn="0"/>
+            <w:tcW w:w="1003" w:type="dxa"/>
+            <w:tcBorders>
+              <w:top w:val="none" w:sz="0" w:space="0" w:color="auto"/>
+              <w:left w:val="none" w:sz="0" w:space="0" w:color="auto"/>
+              <w:bottom w:val="none" w:sz="0" w:space="0" w:color="auto"/>
+              <w:right w:val="none" w:sz="0" w:space="0" w:color="auto"/>
+            </w:tcBorders>
+          </w:tcPr>
+          <w:p>
+            <w:pPr>
+              <w:jc w:val="center"/>
+              <w:rPr>
+                <w:rFonts w:ascii="Times New Roman" w:hAnsi="Times New Roman" w:cs="Times New Roman"/>
+                <w:sz w:val="24"/>
+                <w:szCs w:val="24"/>
+              </w:rPr>
+            </w:pPr>
+          </w:p>
+        </w:tc>
+        <w:tc>
+          <w:tcPr>
+            <w:tcW w:w="781" w:type="dxa"/>
+            <w:tcBorders>
+              <w:top w:val="none" w:sz="0" w:space="0" w:color="auto"/>
+              <w:left w:val="none" w:sz="0" w:space="0" w:color="auto"/>
+              <w:bottom w:val="none" w:sz="0" w:space="0" w:color="auto"/>
+              <w:right w:val="none" w:sz="0" w:space="0" w:color="auto"/>
+            </w:tcBorders>
+          </w:tcPr>
+          <w:p>
+            <w:pPr>
+              <w:jc w:val="center"/>
+              <w:cnfStyle w:val="100000000000" w:firstRow="1" w:lastRow="0" w:firstColumn="0" w:lastColumn="0" w:oddVBand="0" w:evenVBand="0" w:oddHBand="0" w:evenHBand="0" w:firstRowFirstColumn="0" w:firstRowLastColumn="0" w:lastRowFirstColumn="0" w:lastRowLastColumn="0"/>
+              <w:rPr>
+                <w:rFonts w:ascii="Times New Roman" w:hAnsi="Times New Roman" w:cs="Times New Roman"/>
+                <w:sz w:val="24"/>
+                <w:szCs w:val="24"/>
+              </w:rPr>
+            </w:pPr>
+            <w:r>
+              <w:rPr>
+                <w:rFonts w:ascii="Times New Roman" w:hAnsi="Times New Roman" w:cs="Times New Roman"/>
+                <w:sz w:val="24"/>
+                <w:szCs w:val="24"/>
+              </w:rPr>
+              <w:t>A</w:t>
+            </w:r>
+          </w:p>
+        </w:tc>
+        <w:tc>
+          <w:tcPr>
+            <w:tcW w:w="773" w:type="dxa"/>
+            <w:tcBorders>
+              <w:top w:val="none" w:sz="0" w:space="0" w:color="auto"/>
+              <w:left w:val="none" w:sz="0" w:space="0" w:color="auto"/>
+              <w:bottom w:val="none" w:sz="0" w:space="0" w:color="auto"/>
+              <w:right w:val="none" w:sz="0" w:space="0" w:color="auto"/>
+            </w:tcBorders>
+          </w:tcPr>
+          <w:p>
+            <w:pPr>
+              <w:jc w:val="center"/>
+              <w:cnfStyle w:val="100000000000" w:firstRow="1" w:lastRow="0" w:firstColumn="0" w:lastColumn="0" w:oddVBand="0" w:evenVBand="0" w:oddHBand="0" w:evenHBand="0" w:firstRowFirstColumn="0" w:firstRowLastColumn="0" w:lastRowFirstColumn="0" w:lastRowLastColumn="0"/>
+              <w:rPr>
+                <w:rFonts w:ascii="Times New Roman" w:hAnsi="Times New Roman" w:cs="Times New Roman"/>
+                <w:sz w:val="24"/>
+                <w:szCs w:val="24"/>
+              </w:rPr>
+            </w:pPr>
+            <w:proofErr w:type="gramStart"/>
+            <w:r>
+              <w:rPr>
+                <w:rFonts w:ascii="Times New Roman" w:hAnsi="Times New Roman" w:cs="Times New Roman"/>
+                <w:sz w:val="24"/>
+                <w:szCs w:val="24"/>
+              </w:rPr>
+              <w:t>4</w:t>
+            </w:r>
+            <w:proofErr w:type="gramEnd"/>
+          </w:p>
+        </w:tc>
+        <w:tc>
+          <w:tcPr>
+            <w:tcW w:w="773" w:type="dxa"/>
+            <w:tcBorders>
+              <w:top w:val="none" w:sz="0" w:space="0" w:color="auto"/>
+              <w:left w:val="none" w:sz="0" w:space="0" w:color="auto"/>
+              <w:bottom w:val="none" w:sz="0" w:space="0" w:color="auto"/>
+              <w:right w:val="none" w:sz="0" w:space="0" w:color="auto"/>
+            </w:tcBorders>
+          </w:tcPr>
+          <w:p>
+            <w:pPr>
+              <w:jc w:val="center"/>
+              <w:cnfStyle w:val="100000000000" w:firstRow="1" w:lastRow="0" w:firstColumn="0" w:lastColumn="0" w:oddVBand="0" w:evenVBand="0" w:oddHBand="0" w:evenHBand="0" w:firstRowFirstColumn="0" w:firstRowLastColumn="0" w:lastRowFirstColumn="0" w:lastRowLastColumn="0"/>
+              <w:rPr>
+                <w:rFonts w:ascii="Times New Roman" w:hAnsi="Times New Roman" w:cs="Times New Roman"/>
+                <w:sz w:val="24"/>
+                <w:szCs w:val="24"/>
+              </w:rPr>
+            </w:pPr>
+            <w:proofErr w:type="gramStart"/>
+            <w:r>
+              <w:rPr>
+                <w:rFonts w:ascii="Times New Roman" w:hAnsi="Times New Roman" w:cs="Times New Roman"/>
+                <w:sz w:val="24"/>
+                <w:szCs w:val="24"/>
+              </w:rPr>
+              <w:t>5</w:t>
+            </w:r>
+            <w:proofErr w:type="gramEnd"/>
+          </w:p>
+        </w:tc>
+        <w:tc>
+          <w:tcPr>
+            <w:tcW w:w="773" w:type="dxa"/>
+            <w:tcBorders>
+              <w:top w:val="none" w:sz="0" w:space="0" w:color="auto"/>
+              <w:left w:val="none" w:sz="0" w:space="0" w:color="auto"/>
+              <w:bottom w:val="none" w:sz="0" w:space="0" w:color="auto"/>
+              <w:right w:val="none" w:sz="0" w:space="0" w:color="auto"/>
+            </w:tcBorders>
+          </w:tcPr>
+          <w:p>
+            <w:pPr>
+              <w:jc w:val="center"/>
+              <w:cnfStyle w:val="100000000000" w:firstRow="1" w:lastRow="0" w:firstColumn="0" w:lastColumn="0" w:oddVBand="0" w:evenVBand="0" w:oddHBand="0" w:evenHBand="0" w:firstRowFirstColumn="0" w:firstRowLastColumn="0" w:lastRowFirstColumn="0" w:lastRowLastColumn="0"/>
+              <w:rPr>
+                <w:rFonts w:ascii="Times New Roman" w:hAnsi="Times New Roman" w:cs="Times New Roman"/>
+                <w:sz w:val="24"/>
+                <w:szCs w:val="24"/>
+              </w:rPr>
+            </w:pPr>
+            <w:proofErr w:type="gramStart"/>
+            <w:r>
+              <w:rPr>
+                <w:rFonts w:ascii="Times New Roman" w:hAnsi="Times New Roman" w:cs="Times New Roman"/>
+                <w:sz w:val="24"/>
+                <w:szCs w:val="24"/>
+              </w:rPr>
+              <w:t>6</w:t>
+            </w:r>
+            <w:proofErr w:type="gramEnd"/>
+          </w:p>
+        </w:tc>
+        <w:tc>
+          <w:tcPr>
+            <w:tcW w:w="773" w:type="dxa"/>
+            <w:tcBorders>
+              <w:top w:val="none" w:sz="0" w:space="0" w:color="auto"/>
+              <w:left w:val="none" w:sz="0" w:space="0" w:color="auto"/>
+              <w:bottom w:val="none" w:sz="0" w:space="0" w:color="auto"/>
+              <w:right w:val="none" w:sz="0" w:space="0" w:color="auto"/>
+            </w:tcBorders>
+          </w:tcPr>
+          <w:p>
+            <w:pPr>
+              <w:jc w:val="center"/>
+              <w:cnfStyle w:val="100000000000" w:firstRow="1" w:lastRow="0" w:firstColumn="0" w:lastColumn="0" w:oddVBand="0" w:evenVBand="0" w:oddHBand="0" w:evenHBand="0" w:firstRowFirstColumn="0" w:firstRowLastColumn="0" w:lastRowFirstColumn="0" w:lastRowLastColumn="0"/>
+              <w:rPr>
+                <w:rFonts w:ascii="Times New Roman" w:hAnsi="Times New Roman" w:cs="Times New Roman"/>
+                <w:sz w:val="24"/>
+                <w:szCs w:val="24"/>
+              </w:rPr>
+            </w:pPr>
+            <w:proofErr w:type="gramStart"/>
+            <w:r>
+              <w:rPr>
+                <w:rFonts w:ascii="Times New Roman" w:hAnsi="Times New Roman" w:cs="Times New Roman"/>
+                <w:sz w:val="24"/>
+                <w:szCs w:val="24"/>
+              </w:rPr>
+              <w:t>7</w:t>
+            </w:r>
+            <w:proofErr w:type="gramEnd"/>
+          </w:p>
+        </w:tc>
+        <w:tc>
+          <w:tcPr>
+            <w:tcW w:w="769" w:type="dxa"/>
+            <w:tcBorders>
+              <w:top w:val="none" w:sz="0" w:space="0" w:color="auto"/>
+              <w:left w:val="none" w:sz="0" w:space="0" w:color="auto"/>
+              <w:bottom w:val="none" w:sz="0" w:space="0" w:color="auto"/>
+              <w:right w:val="none" w:sz="0" w:space="0" w:color="auto"/>
+            </w:tcBorders>
+          </w:tcPr>
+          <w:p>
+            <w:pPr>
+              <w:jc w:val="center"/>
+              <w:cnfStyle w:val="100000000000" w:firstRow="1" w:lastRow="0" w:firstColumn="0" w:lastColumn="0" w:oddVBand="0" w:evenVBand="0" w:oddHBand="0" w:evenHBand="0" w:firstRowFirstColumn="0" w:firstRowLastColumn="0" w:lastRowFirstColumn="0" w:lastRowLastColumn="0"/>
+              <w:rPr>
+                <w:rFonts w:ascii="Times New Roman" w:hAnsi="Times New Roman" w:cs="Times New Roman"/>
+                <w:sz w:val="24"/>
+                <w:szCs w:val="24"/>
+              </w:rPr>
+            </w:pPr>
+            <w:r>
+              <w:rPr>
+                <w:rFonts w:ascii="Times New Roman" w:hAnsi="Times New Roman" w:cs="Times New Roman"/>
+                <w:sz w:val="24"/>
+                <w:szCs w:val="24"/>
+              </w:rPr>
+              <w:t>J</w:t>
+            </w:r>
+          </w:p>
+        </w:tc>
+        <w:tc>
+          <w:tcPr>
+            <w:tcW w:w="783" w:type="dxa"/>
+            <w:tcBorders>
+              <w:top w:val="none" w:sz="0" w:space="0" w:color="auto"/>
+              <w:left w:val="none" w:sz="0" w:space="0" w:color="auto"/>
+              <w:bottom w:val="none" w:sz="0" w:space="0" w:color="auto"/>
+              <w:right w:val="none" w:sz="0" w:space="0" w:color="auto"/>
+            </w:tcBorders>
+          </w:tcPr>
+          <w:p>
+            <w:pPr>
+              <w:jc w:val="center"/>
+              <w:cnfStyle w:val="100000000000" w:firstRow="1" w:lastRow="0" w:firstColumn="0" w:lastColumn="0" w:oddVBand="0" w:evenVBand="0" w:oddHBand="0" w:evenHBand="0" w:firstRowFirstColumn="0" w:firstRowLastColumn="0" w:lastRowFirstColumn="0" w:lastRowLastColumn="0"/>
+              <w:rPr>
+                <w:rFonts w:ascii="Times New Roman" w:hAnsi="Times New Roman" w:cs="Times New Roman"/>
+                <w:sz w:val="24"/>
+                <w:szCs w:val="24"/>
+              </w:rPr>
+            </w:pPr>
+            <w:r>
+              <w:rPr>
+                <w:rFonts w:ascii="Times New Roman" w:hAnsi="Times New Roman" w:cs="Times New Roman"/>
+                <w:sz w:val="24"/>
+                <w:szCs w:val="24"/>
+              </w:rPr>
+              <w:t>Q</w:t>
+            </w:r>
+          </w:p>
+        </w:tc>
+        <w:tc>
+          <w:tcPr>
+            <w:tcW w:w="756" w:type="dxa"/>
+            <w:tcBorders>
+              <w:top w:val="none" w:sz="0" w:space="0" w:color="auto"/>
+              <w:left w:val="none" w:sz="0" w:space="0" w:color="auto"/>
+              <w:bottom w:val="none" w:sz="0" w:space="0" w:color="auto"/>
+              <w:right w:val="none" w:sz="0" w:space="0" w:color="auto"/>
+            </w:tcBorders>
+          </w:tcPr>
+          <w:p>
+            <w:pPr>
+              <w:jc w:val="center"/>
+              <w:cnfStyle w:val="100000000000" w:firstRow="1" w:lastRow="0" w:firstColumn="0" w:lastColumn="0" w:oddVBand="0" w:evenVBand="0" w:oddHBand="0" w:evenHBand="0" w:firstRowFirstColumn="0" w:firstRowLastColumn="0" w:lastRowFirstColumn="0" w:lastRowLastColumn="0"/>
+              <w:rPr>
+                <w:rFonts w:ascii="Times New Roman" w:hAnsi="Times New Roman" w:cs="Times New Roman"/>
+                <w:sz w:val="24"/>
+                <w:szCs w:val="24"/>
+              </w:rPr>
+            </w:pPr>
+            <w:r>
+              <w:rPr>
+                <w:rFonts w:ascii="Times New Roman" w:hAnsi="Times New Roman" w:cs="Times New Roman"/>
+                <w:sz w:val="24"/>
+                <w:szCs w:val="24"/>
+              </w:rPr>
+              <w:t>K</w:t>
+            </w:r>
+          </w:p>
+        </w:tc>
+        <w:tc>
+          <w:tcPr>
+            <w:tcW w:w="783" w:type="dxa"/>
+            <w:tcBorders>
+              <w:top w:val="none" w:sz="0" w:space="0" w:color="auto"/>
+              <w:left w:val="none" w:sz="0" w:space="0" w:color="auto"/>
+              <w:bottom w:val="none" w:sz="0" w:space="0" w:color="auto"/>
+              <w:right w:val="none" w:sz="0" w:space="0" w:color="auto"/>
+            </w:tcBorders>
+          </w:tcPr>
+          <w:p>
+            <w:pPr>
+              <w:jc w:val="center"/>
+              <w:cnfStyle w:val="100000000000" w:firstRow="1" w:lastRow="0" w:firstColumn="0" w:lastColumn="0" w:oddVBand="0" w:evenVBand="0" w:oddHBand="0" w:evenHBand="0" w:firstRowFirstColumn="0" w:firstRowLastColumn="0" w:lastRowFirstColumn="0" w:lastRowLastColumn="0"/>
+              <w:rPr>
+                <w:rFonts w:ascii="Times New Roman" w:hAnsi="Times New Roman" w:cs="Times New Roman"/>
+                <w:sz w:val="24"/>
+                <w:szCs w:val="24"/>
+              </w:rPr>
+            </w:pPr>
+            <w:proofErr w:type="gramStart"/>
+            <w:r>
+              <w:rPr>
+                <w:rFonts w:ascii="Times New Roman" w:hAnsi="Times New Roman" w:cs="Times New Roman"/>
+                <w:sz w:val="24"/>
+                <w:szCs w:val="24"/>
+              </w:rPr>
+              <w:t>2</w:t>
+            </w:r>
+            <w:proofErr w:type="gramEnd"/>
+          </w:p>
+        </w:tc>
+        <w:tc>
+          <w:tcPr>
+            <w:tcW w:w="753" w:type="dxa"/>
+            <w:tcBorders>
+              <w:top w:val="none" w:sz="0" w:space="0" w:color="auto"/>
+              <w:left w:val="none" w:sz="0" w:space="0" w:color="auto"/>
+              <w:bottom w:val="none" w:sz="0" w:space="0" w:color="auto"/>
+              <w:right w:val="none" w:sz="0" w:space="0" w:color="auto"/>
+            </w:tcBorders>
+          </w:tcPr>
+          <w:p>
+            <w:pPr>
+              <w:jc w:val="center"/>
+              <w:cnfStyle w:val="100000000000" w:firstRow="1" w:lastRow="0" w:firstColumn="0" w:lastColumn="0" w:oddVBand="0" w:evenVBand="0" w:oddHBand="0" w:evenHBand="0" w:firstRowFirstColumn="0" w:firstRowLastColumn="0" w:lastRowFirstColumn="0" w:lastRowLastColumn="0"/>
+              <w:rPr>
+                <w:rFonts w:ascii="Times New Roman" w:hAnsi="Times New Roman" w:cs="Times New Roman"/>
+                <w:sz w:val="24"/>
+                <w:szCs w:val="24"/>
+              </w:rPr>
+            </w:pPr>
+            <w:proofErr w:type="gramStart"/>
+            <w:r>
+              <w:rPr>
+                <w:rFonts w:ascii="Times New Roman" w:hAnsi="Times New Roman" w:cs="Times New Roman"/>
+                <w:sz w:val="24"/>
+                <w:szCs w:val="24"/>
+              </w:rPr>
+              <w:t>3</w:t>
+            </w:r>
+            <w:proofErr w:type="gramEnd"/>
+          </w:p>
+        </w:tc>
+      </w:tr>
+      <w:tr>
+        <w:trPr>
+          <w:cnfStyle w:val="000000100000" w:firstRow="0" w:lastRow="0" w:firstColumn="0" w:lastColumn="0" w:oddVBand="0" w:evenVBand="0" w:oddHBand="1" w:evenHBand="0" w:firstRowFirstColumn="0" w:firstRowLastColumn="0" w:lastRowFirstColumn="0" w:lastRowLastColumn="0"/>
+          <w:jc w:val="center"/>
+        </w:trPr>
+        <w:tc>
+          <w:tcPr>
+            <w:cnfStyle w:val="001000000000" w:firstRow="0" w:lastRow="0" w:firstColumn="1" w:lastColumn="0" w:oddVBand="0" w:evenVBand="0" w:oddHBand="0" w:evenHBand="0" w:firstRowFirstColumn="0" w:firstRowLastColumn="0" w:lastRowFirstColumn="0" w:lastRowLastColumn="0"/>
+            <w:tcW w:w="1003" w:type="dxa"/>
+            <w:tcBorders>
+              <w:left w:val="none" w:sz="0" w:space="0" w:color="auto"/>
+              <w:bottom w:val="none" w:sz="0" w:space="0" w:color="auto"/>
+              <w:right w:val="none" w:sz="0" w:space="0" w:color="auto"/>
+            </w:tcBorders>
+          </w:tcPr>
+          <w:p>
+            <w:pPr>
+              <w:jc w:val="both"/>
+              <w:rPr>
+                <w:rFonts w:ascii="Times New Roman" w:hAnsi="Times New Roman" w:cs="Times New Roman"/>
+                <w:sz w:val="24"/>
+                <w:szCs w:val="24"/>
+              </w:rPr>
+            </w:pPr>
+            <w:r>
+              <w:rPr>
+                <w:rFonts w:ascii="Times New Roman" w:hAnsi="Times New Roman" w:cs="Times New Roman"/>
+                <w:sz w:val="24"/>
+                <w:szCs w:val="24"/>
+              </w:rPr>
+              <w:t>Copas</w:t>
+            </w:r>
+          </w:p>
+        </w:tc>
+        <w:tc>
+          <w:tcPr>
+            <w:tcW w:w="781" w:type="dxa"/>
+          </w:tcPr>
+          <w:p>
+            <w:pPr>
+              <w:jc w:val="both"/>
+              <w:cnfStyle w:val="000000100000" w:firstRow="0" w:lastRow="0" w:firstColumn="0" w:lastColumn="0" w:oddVBand="0" w:evenVBand="0" w:oddHBand="1" w:evenHBand="0" w:firstRowFirstColumn="0" w:firstRowLastColumn="0" w:lastRowFirstColumn="0" w:lastRowLastColumn="0"/>
+              <w:rPr>
+                <w:rFonts w:ascii="Times New Roman" w:hAnsi="Times New Roman" w:cs="Times New Roman"/>
+                <w:sz w:val="24"/>
+                <w:szCs w:val="24"/>
+              </w:rPr>
+            </w:pPr>
+          </w:p>
+        </w:tc>
+        <w:tc>
+          <w:tcPr>
+            <w:tcW w:w="773" w:type="dxa"/>
+          </w:tcPr>
+          <w:p>
+            <w:pPr>
+              <w:jc w:val="both"/>
+              <w:cnfStyle w:val="000000100000" w:firstRow="0" w:lastRow="0" w:firstColumn="0" w:lastColumn="0" w:oddVBand="0" w:evenVBand="0" w:oddHBand="1" w:evenHBand="0" w:firstRowFirstColumn="0" w:firstRowLastColumn="0" w:lastRowFirstColumn="0" w:lastRowLastColumn="0"/>
+              <w:rPr>
+                <w:rFonts w:ascii="Times New Roman" w:hAnsi="Times New Roman" w:cs="Times New Roman"/>
+                <w:sz w:val="24"/>
+                <w:szCs w:val="24"/>
+              </w:rPr>
+            </w:pPr>
+          </w:p>
+        </w:tc>
+        <w:tc>
+          <w:tcPr>
+            <w:tcW w:w="773" w:type="dxa"/>
+          </w:tcPr>
+          <w:p>
+            <w:pPr>
+              <w:jc w:val="both"/>
+              <w:cnfStyle w:val="000000100000" w:firstRow="0" w:lastRow="0" w:firstColumn="0" w:lastColumn="0" w:oddVBand="0" w:evenVBand="0" w:oddHBand="1" w:evenHBand="0" w:firstRowFirstColumn="0" w:firstRowLastColumn="0" w:lastRowFirstColumn="0" w:lastRowLastColumn="0"/>
+              <w:rPr>
+                <w:rFonts w:ascii="Times New Roman" w:hAnsi="Times New Roman" w:cs="Times New Roman"/>
+                <w:sz w:val="24"/>
+                <w:szCs w:val="24"/>
+              </w:rPr>
+            </w:pPr>
+          </w:p>
+        </w:tc>
+        <w:tc>
+          <w:tcPr>
+            <w:tcW w:w="773" w:type="dxa"/>
+          </w:tcPr>
+          <w:p>
+            <w:pPr>
+              <w:jc w:val="both"/>
+              <w:cnfStyle w:val="000000100000" w:firstRow="0" w:lastRow="0" w:firstColumn="0" w:lastColumn="0" w:oddVBand="0" w:evenVBand="0" w:oddHBand="1" w:evenHBand="0" w:firstRowFirstColumn="0" w:firstRowLastColumn="0" w:lastRowFirstColumn="0" w:lastRowLastColumn="0"/>
+              <w:rPr>
+                <w:rFonts w:ascii="Times New Roman" w:hAnsi="Times New Roman" w:cs="Times New Roman"/>
+                <w:sz w:val="24"/>
+                <w:szCs w:val="24"/>
+              </w:rPr>
+            </w:pPr>
+          </w:p>
+        </w:tc>
+        <w:tc>
+          <w:tcPr>
+            <w:tcW w:w="773" w:type="dxa"/>
+          </w:tcPr>
+          <w:p>
+            <w:pPr>
+              <w:jc w:val="both"/>
+              <w:cnfStyle w:val="000000100000" w:firstRow="0" w:lastRow="0" w:firstColumn="0" w:lastColumn="0" w:oddVBand="0" w:evenVBand="0" w:oddHBand="1" w:evenHBand="0" w:firstRowFirstColumn="0" w:firstRowLastColumn="0" w:lastRowFirstColumn="0" w:lastRowLastColumn="0"/>
+              <w:rPr>
+                <w:rFonts w:ascii="Times New Roman" w:hAnsi="Times New Roman" w:cs="Times New Roman"/>
+                <w:sz w:val="24"/>
+                <w:szCs w:val="24"/>
+              </w:rPr>
+            </w:pPr>
+          </w:p>
+        </w:tc>
+        <w:tc>
+          <w:tcPr>
+            <w:tcW w:w="769" w:type="dxa"/>
+          </w:tcPr>
+          <w:p>
+            <w:pPr>
+              <w:jc w:val="both"/>
+              <w:cnfStyle w:val="000000100000" w:firstRow="0" w:lastRow="0" w:firstColumn="0" w:lastColumn="0" w:oddVBand="0" w:evenVBand="0" w:oddHBand="1" w:evenHBand="0" w:firstRowFirstColumn="0" w:firstRowLastColumn="0" w:lastRowFirstColumn="0" w:lastRowLastColumn="0"/>
+              <w:rPr>
+                <w:rFonts w:ascii="Times New Roman" w:hAnsi="Times New Roman" w:cs="Times New Roman"/>
+                <w:sz w:val="24"/>
+                <w:szCs w:val="24"/>
+              </w:rPr>
+            </w:pPr>
+          </w:p>
+        </w:tc>
+        <w:tc>
+          <w:tcPr>
+            <w:tcW w:w="783" w:type="dxa"/>
+          </w:tcPr>
+          <w:p>
+            <w:pPr>
+              <w:jc w:val="both"/>
+              <w:cnfStyle w:val="000000100000" w:firstRow="0" w:lastRow="0" w:firstColumn="0" w:lastColumn="0" w:oddVBand="0" w:evenVBand="0" w:oddHBand="1" w:evenHBand="0" w:firstRowFirstColumn="0" w:firstRowLastColumn="0" w:lastRowFirstColumn="0" w:lastRowLastColumn="0"/>
+              <w:rPr>
+                <w:rFonts w:ascii="Times New Roman" w:hAnsi="Times New Roman" w:cs="Times New Roman"/>
+                <w:sz w:val="24"/>
+                <w:szCs w:val="24"/>
+              </w:rPr>
+            </w:pPr>
+          </w:p>
+        </w:tc>
+        <w:tc>
+          <w:tcPr>
+            <w:tcW w:w="756" w:type="dxa"/>
+          </w:tcPr>
+          <w:p>
+            <w:pPr>
+              <w:jc w:val="both"/>
+              <w:cnfStyle w:val="000000100000" w:firstRow="0" w:lastRow="0" w:firstColumn="0" w:lastColumn="0" w:oddVBand="0" w:evenVBand="0" w:oddHBand="1" w:evenHBand="0" w:firstRowFirstColumn="0" w:firstRowLastColumn="0" w:lastRowFirstColumn="0" w:lastRowLastColumn="0"/>
+              <w:rPr>
+                <w:rFonts w:ascii="Times New Roman" w:hAnsi="Times New Roman" w:cs="Times New Roman"/>
+                <w:sz w:val="24"/>
+                <w:szCs w:val="24"/>
+              </w:rPr>
+            </w:pPr>
+          </w:p>
+        </w:tc>
+        <w:tc>
+          <w:tcPr>
+            <w:tcW w:w="783" w:type="dxa"/>
+          </w:tcPr>
+          <w:p>
+            <w:pPr>
+              <w:jc w:val="both"/>
+              <w:cnfStyle w:val="000000100000" w:firstRow="0" w:lastRow="0" w:firstColumn="0" w:lastColumn="0" w:oddVBand="0" w:evenVBand="0" w:oddHBand="1" w:evenHBand="0" w:firstRowFirstColumn="0" w:firstRowLastColumn="0" w:lastRowFirstColumn="0" w:lastRowLastColumn="0"/>
+              <w:rPr>
+                <w:rFonts w:ascii="Times New Roman" w:hAnsi="Times New Roman" w:cs="Times New Roman"/>
+                <w:sz w:val="24"/>
+                <w:szCs w:val="24"/>
+              </w:rPr>
+            </w:pPr>
+          </w:p>
+        </w:tc>
+        <w:tc>
+          <w:tcPr>
+            <w:tcW w:w="753" w:type="dxa"/>
+          </w:tcPr>
+          <w:p>
+            <w:pPr>
+              <w:jc w:val="both"/>
+              <w:cnfStyle w:val="000000100000" w:firstRow="0" w:lastRow="0" w:firstColumn="0" w:lastColumn="0" w:oddVBand="0" w:evenVBand="0" w:oddHBand="1" w:evenHBand="0" w:firstRowFirstColumn="0" w:firstRowLastColumn="0" w:lastRowFirstColumn="0" w:lastRowLastColumn="0"/>
+              <w:rPr>
+                <w:rFonts w:ascii="Times New Roman" w:hAnsi="Times New Roman" w:cs="Times New Roman"/>
+                <w:sz w:val="24"/>
+                <w:szCs w:val="24"/>
+              </w:rPr>
+            </w:pPr>
+          </w:p>
+        </w:tc>
+      </w:tr>
+      <w:tr>
+        <w:trPr>
+          <w:jc w:val="center"/>
+        </w:trPr>
+        <w:tc>
+          <w:tcPr>
+            <w:cnfStyle w:val="001000000000" w:firstRow="0" w:lastRow="0" w:firstColumn="1" w:lastColumn="0" w:oddVBand="0" w:evenVBand="0" w:oddHBand="0" w:evenHBand="0" w:firstRowFirstColumn="0" w:firstRowLastColumn="0" w:lastRowFirstColumn="0" w:lastRowLastColumn="0"/>
+            <w:tcW w:w="1003" w:type="dxa"/>
+            <w:tcBorders>
+              <w:left w:val="none" w:sz="0" w:space="0" w:color="auto"/>
+              <w:bottom w:val="none" w:sz="0" w:space="0" w:color="auto"/>
+              <w:right w:val="none" w:sz="0" w:space="0" w:color="auto"/>
+            </w:tcBorders>
+          </w:tcPr>
+          <w:p>
+            <w:pPr>
+              <w:jc w:val="both"/>
+              <w:rPr>
+                <w:rFonts w:ascii="Times New Roman" w:hAnsi="Times New Roman" w:cs="Times New Roman"/>
+                <w:sz w:val="24"/>
+                <w:szCs w:val="24"/>
+              </w:rPr>
+            </w:pPr>
+            <w:r>
+              <w:rPr>
+                <w:rFonts w:ascii="Times New Roman" w:hAnsi="Times New Roman" w:cs="Times New Roman"/>
+                <w:sz w:val="24"/>
+                <w:szCs w:val="24"/>
+              </w:rPr>
+              <w:t>Ouros</w:t>
+            </w:r>
+          </w:p>
+        </w:tc>
+        <w:tc>
+          <w:tcPr>
+            <w:tcW w:w="781" w:type="dxa"/>
+          </w:tcPr>
+          <w:p>
+            <w:pPr>
+              <w:jc w:val="both"/>
+              <w:cnfStyle w:val="000000000000" w:firstRow="0" w:lastRow="0" w:firstColumn="0" w:lastColumn="0" w:oddVBand="0" w:evenVBand="0" w:oddHBand="0" w:evenHBand="0" w:firstRowFirstColumn="0" w:firstRowLastColumn="0" w:lastRowFirstColumn="0" w:lastRowLastColumn="0"/>
+              <w:rPr>
+                <w:rFonts w:ascii="Times New Roman" w:hAnsi="Times New Roman" w:cs="Times New Roman"/>
+                <w:sz w:val="24"/>
+                <w:szCs w:val="24"/>
+              </w:rPr>
+            </w:pPr>
+          </w:p>
+        </w:tc>
+        <w:tc>
+          <w:tcPr>
+            <w:tcW w:w="773" w:type="dxa"/>
+          </w:tcPr>
+          <w:p>
+            <w:pPr>
+              <w:jc w:val="both"/>
+              <w:cnfStyle w:val="000000000000" w:firstRow="0" w:lastRow="0" w:firstColumn="0" w:lastColumn="0" w:oddVBand="0" w:evenVBand="0" w:oddHBand="0" w:evenHBand="0" w:firstRowFirstColumn="0" w:firstRowLastColumn="0" w:lastRowFirstColumn="0" w:lastRowLastColumn="0"/>
+              <w:rPr>
+                <w:rFonts w:ascii="Times New Roman" w:hAnsi="Times New Roman" w:cs="Times New Roman"/>
+                <w:sz w:val="24"/>
+                <w:szCs w:val="24"/>
+              </w:rPr>
+            </w:pPr>
+          </w:p>
+        </w:tc>
+        <w:tc>
+          <w:tcPr>
+            <w:tcW w:w="773" w:type="dxa"/>
+          </w:tcPr>
+          <w:p>
+            <w:pPr>
+              <w:jc w:val="both"/>
+              <w:cnfStyle w:val="000000000000" w:firstRow="0" w:lastRow="0" w:firstColumn="0" w:lastColumn="0" w:oddVBand="0" w:evenVBand="0" w:oddHBand="0" w:evenHBand="0" w:firstRowFirstColumn="0" w:firstRowLastColumn="0" w:lastRowFirstColumn="0" w:lastRowLastColumn="0"/>
+              <w:rPr>
+                <w:rFonts w:ascii="Times New Roman" w:hAnsi="Times New Roman" w:cs="Times New Roman"/>
+                <w:sz w:val="24"/>
+                <w:szCs w:val="24"/>
+              </w:rPr>
+            </w:pPr>
+          </w:p>
+        </w:tc>
+        <w:tc>
+          <w:tcPr>
+            <w:tcW w:w="773" w:type="dxa"/>
+          </w:tcPr>
+          <w:p>
+            <w:pPr>
+              <w:jc w:val="both"/>
+              <w:cnfStyle w:val="000000000000" w:firstRow="0" w:lastRow="0" w:firstColumn="0" w:lastColumn="0" w:oddVBand="0" w:evenVBand="0" w:oddHBand="0" w:evenHBand="0" w:firstRowFirstColumn="0" w:firstRowLastColumn="0" w:lastRowFirstColumn="0" w:lastRowLastColumn="0"/>
+              <w:rPr>
+                <w:rFonts w:ascii="Times New Roman" w:hAnsi="Times New Roman" w:cs="Times New Roman"/>
+                <w:sz w:val="24"/>
+                <w:szCs w:val="24"/>
+              </w:rPr>
+            </w:pPr>
+          </w:p>
+        </w:tc>
+        <w:tc>
+          <w:tcPr>
+            <w:tcW w:w="773" w:type="dxa"/>
+          </w:tcPr>
+          <w:p>
+            <w:pPr>
+              <w:jc w:val="both"/>
+              <w:cnfStyle w:val="000000000000" w:firstRow="0" w:lastRow="0" w:firstColumn="0" w:lastColumn="0" w:oddVBand="0" w:evenVBand="0" w:oddHBand="0" w:evenHBand="0" w:firstRowFirstColumn="0" w:firstRowLastColumn="0" w:lastRowFirstColumn="0" w:lastRowLastColumn="0"/>
+              <w:rPr>
+                <w:rFonts w:ascii="Times New Roman" w:hAnsi="Times New Roman" w:cs="Times New Roman"/>
+                <w:sz w:val="24"/>
+                <w:szCs w:val="24"/>
+              </w:rPr>
+            </w:pPr>
+          </w:p>
+        </w:tc>
+        <w:tc>
+          <w:tcPr>
+            <w:tcW w:w="769" w:type="dxa"/>
+          </w:tcPr>
+          <w:p>
+            <w:pPr>
+              <w:jc w:val="both"/>
+              <w:cnfStyle w:val="000000000000" w:firstRow="0" w:lastRow="0" w:firstColumn="0" w:lastColumn="0" w:oddVBand="0" w:evenVBand="0" w:oddHBand="0" w:evenHBand="0" w:firstRowFirstColumn="0" w:firstRowLastColumn="0" w:lastRowFirstColumn="0" w:lastRowLastColumn="0"/>
+              <w:rPr>
+                <w:rFonts w:ascii="Times New Roman" w:hAnsi="Times New Roman" w:cs="Times New Roman"/>
+                <w:sz w:val="24"/>
+                <w:szCs w:val="24"/>
+              </w:rPr>
+            </w:pPr>
+          </w:p>
+        </w:tc>
+        <w:tc>
+          <w:tcPr>
+            <w:tcW w:w="783" w:type="dxa"/>
+          </w:tcPr>
+          <w:p>
+            <w:pPr>
+              <w:jc w:val="both"/>
+              <w:cnfStyle w:val="000000000000" w:firstRow="0" w:lastRow="0" w:firstColumn="0" w:lastColumn="0" w:oddVBand="0" w:evenVBand="0" w:oddHBand="0" w:evenHBand="0" w:firstRowFirstColumn="0" w:firstRowLastColumn="0" w:lastRowFirstColumn="0" w:lastRowLastColumn="0"/>
+              <w:rPr>
+                <w:rFonts w:ascii="Times New Roman" w:hAnsi="Times New Roman" w:cs="Times New Roman"/>
+                <w:sz w:val="24"/>
+                <w:szCs w:val="24"/>
+              </w:rPr>
+            </w:pPr>
+          </w:p>
+        </w:tc>
+        <w:tc>
+          <w:tcPr>
+            <w:tcW w:w="756" w:type="dxa"/>
+          </w:tcPr>
+          <w:p>
+            <w:pPr>
+              <w:jc w:val="both"/>
+              <w:cnfStyle w:val="000000000000" w:firstRow="0" w:lastRow="0" w:firstColumn="0" w:lastColumn="0" w:oddVBand="0" w:evenVBand="0" w:oddHBand="0" w:evenHBand="0" w:firstRowFirstColumn="0" w:firstRowLastColumn="0" w:lastRowFirstColumn="0" w:lastRowLastColumn="0"/>
+              <w:rPr>
+                <w:rFonts w:ascii="Times New Roman" w:hAnsi="Times New Roman" w:cs="Times New Roman"/>
+                <w:sz w:val="24"/>
+                <w:szCs w:val="24"/>
+              </w:rPr>
+            </w:pPr>
+          </w:p>
+        </w:tc>
+        <w:tc>
+          <w:tcPr>
+            <w:tcW w:w="783" w:type="dxa"/>
+          </w:tcPr>
+          <w:p>
+            <w:pPr>
+              <w:jc w:val="both"/>
+              <w:cnfStyle w:val="000000000000" w:firstRow="0" w:lastRow="0" w:firstColumn="0" w:lastColumn="0" w:oddVBand="0" w:evenVBand="0" w:oddHBand="0" w:evenHBand="0" w:firstRowFirstColumn="0" w:firstRowLastColumn="0" w:lastRowFirstColumn="0" w:lastRowLastColumn="0"/>
+              <w:rPr>
+                <w:rFonts w:ascii="Times New Roman" w:hAnsi="Times New Roman" w:cs="Times New Roman"/>
+                <w:sz w:val="24"/>
+                <w:szCs w:val="24"/>
+              </w:rPr>
+            </w:pPr>
+          </w:p>
+        </w:tc>
+        <w:tc>
+          <w:tcPr>
+            <w:tcW w:w="753" w:type="dxa"/>
+          </w:tcPr>
+          <w:p>
+            <w:pPr>
+              <w:jc w:val="both"/>
+              <w:cnfStyle w:val="000000000000" w:firstRow="0" w:lastRow="0" w:firstColumn="0" w:lastColumn="0" w:oddVBand="0" w:evenVBand="0" w:oddHBand="0" w:evenHBand="0" w:firstRowFirstColumn="0" w:firstRowLastColumn="0" w:lastRowFirstColumn="0" w:lastRowLastColumn="0"/>
+              <w:rPr>
+                <w:rFonts w:ascii="Times New Roman" w:hAnsi="Times New Roman" w:cs="Times New Roman"/>
+                <w:sz w:val="24"/>
+                <w:szCs w:val="24"/>
+              </w:rPr>
+            </w:pPr>
+          </w:p>
+        </w:tc>
+      </w:tr>
+      <w:tr>
+        <w:trPr>
+          <w:cnfStyle w:val="000000100000" w:firstRow="0" w:lastRow="0" w:firstColumn="0" w:lastColumn="0" w:oddVBand="0" w:evenVBand="0" w:oddHBand="1" w:evenHBand="0" w:firstRowFirstColumn="0" w:firstRowLastColumn="0" w:lastRowFirstColumn="0" w:lastRowLastColumn="0"/>
+          <w:jc w:val="center"/>
+        </w:trPr>
+        <w:tc>
+          <w:tcPr>
+            <w:cnfStyle w:val="001000000000" w:firstRow="0" w:lastRow="0" w:firstColumn="1" w:lastColumn="0" w:oddVBand="0" w:evenVBand="0" w:oddHBand="0" w:evenHBand="0" w:firstRowFirstColumn="0" w:firstRowLastColumn="0" w:lastRowFirstColumn="0" w:lastRowLastColumn="0"/>
+            <w:tcW w:w="1003" w:type="dxa"/>
+            <w:tcBorders>
+              <w:left w:val="none" w:sz="0" w:space="0" w:color="auto"/>
+              <w:bottom w:val="none" w:sz="0" w:space="0" w:color="auto"/>
+              <w:right w:val="none" w:sz="0" w:space="0" w:color="auto"/>
+            </w:tcBorders>
+          </w:tcPr>
+          <w:p>
+            <w:pPr>
+              <w:jc w:val="both"/>
+              <w:rPr>
+                <w:rFonts w:ascii="Times New Roman" w:hAnsi="Times New Roman" w:cs="Times New Roman"/>
+                <w:sz w:val="24"/>
+                <w:szCs w:val="24"/>
+              </w:rPr>
+            </w:pPr>
+            <w:r>
+              <w:rPr>
+                <w:rFonts w:ascii="Times New Roman" w:hAnsi="Times New Roman" w:cs="Times New Roman"/>
+                <w:sz w:val="24"/>
+                <w:szCs w:val="24"/>
+              </w:rPr>
+              <w:t>Espadas</w:t>
+            </w:r>
+          </w:p>
+        </w:tc>
+        <w:tc>
+          <w:tcPr>
+            <w:tcW w:w="781" w:type="dxa"/>
+          </w:tcPr>
+          <w:p>
+            <w:pPr>
+              <w:jc w:val="both"/>
+              <w:cnfStyle w:val="000000100000" w:firstRow="0" w:lastRow="0" w:firstColumn="0" w:lastColumn="0" w:oddVBand="0" w:evenVBand="0" w:oddHBand="1" w:evenHBand="0" w:firstRowFirstColumn="0" w:firstRowLastColumn="0" w:lastRowFirstColumn="0" w:lastRowLastColumn="0"/>
+              <w:rPr>
+                <w:rFonts w:ascii="Times New Roman" w:hAnsi="Times New Roman" w:cs="Times New Roman"/>
+                <w:sz w:val="24"/>
+                <w:szCs w:val="24"/>
+              </w:rPr>
+            </w:pPr>
+          </w:p>
+        </w:tc>
+        <w:tc>
+          <w:tcPr>
+            <w:tcW w:w="773" w:type="dxa"/>
+          </w:tcPr>
+          <w:p>
+            <w:pPr>
+              <w:jc w:val="both"/>
+              <w:cnfStyle w:val="000000100000" w:firstRow="0" w:lastRow="0" w:firstColumn="0" w:lastColumn="0" w:oddVBand="0" w:evenVBand="0" w:oddHBand="1" w:evenHBand="0" w:firstRowFirstColumn="0" w:firstRowLastColumn="0" w:lastRowFirstColumn="0" w:lastRowLastColumn="0"/>
+              <w:rPr>
+                <w:rFonts w:ascii="Times New Roman" w:hAnsi="Times New Roman" w:cs="Times New Roman"/>
+                <w:sz w:val="24"/>
+                <w:szCs w:val="24"/>
+              </w:rPr>
+            </w:pPr>
+          </w:p>
+        </w:tc>
+        <w:tc>
+          <w:tcPr>
+            <w:tcW w:w="773" w:type="dxa"/>
+          </w:tcPr>
+          <w:p>
+            <w:pPr>
+              <w:jc w:val="both"/>
+              <w:cnfStyle w:val="000000100000" w:firstRow="0" w:lastRow="0" w:firstColumn="0" w:lastColumn="0" w:oddVBand="0" w:evenVBand="0" w:oddHBand="1" w:evenHBand="0" w:firstRowFirstColumn="0" w:firstRowLastColumn="0" w:lastRowFirstColumn="0" w:lastRowLastColumn="0"/>
+              <w:rPr>
+                <w:rFonts w:ascii="Times New Roman" w:hAnsi="Times New Roman" w:cs="Times New Roman"/>
+                <w:sz w:val="24"/>
+                <w:szCs w:val="24"/>
+              </w:rPr>
+            </w:pPr>
+          </w:p>
+        </w:tc>
+        <w:tc>
+          <w:tcPr>
+            <w:tcW w:w="773" w:type="dxa"/>
+          </w:tcPr>
+          <w:p>
+            <w:pPr>
+              <w:jc w:val="both"/>
+              <w:cnfStyle w:val="000000100000" w:firstRow="0" w:lastRow="0" w:firstColumn="0" w:lastColumn="0" w:oddVBand="0" w:evenVBand="0" w:oddHBand="1" w:evenHBand="0" w:firstRowFirstColumn="0" w:firstRowLastColumn="0" w:lastRowFirstColumn="0" w:lastRowLastColumn="0"/>
+              <w:rPr>
+                <w:rFonts w:ascii="Times New Roman" w:hAnsi="Times New Roman" w:cs="Times New Roman"/>
+                <w:sz w:val="24"/>
+                <w:szCs w:val="24"/>
+              </w:rPr>
+            </w:pPr>
+          </w:p>
+        </w:tc>
+        <w:tc>
+          <w:tcPr>
+            <w:tcW w:w="773" w:type="dxa"/>
+          </w:tcPr>
+          <w:p>
+            <w:pPr>
+              <w:jc w:val="both"/>
+              <w:cnfStyle w:val="000000100000" w:firstRow="0" w:lastRow="0" w:firstColumn="0" w:lastColumn="0" w:oddVBand="0" w:evenVBand="0" w:oddHBand="1" w:evenHBand="0" w:firstRowFirstColumn="0" w:firstRowLastColumn="0" w:lastRowFirstColumn="0" w:lastRowLastColumn="0"/>
+              <w:rPr>
+                <w:rFonts w:ascii="Times New Roman" w:hAnsi="Times New Roman" w:cs="Times New Roman"/>
+                <w:sz w:val="24"/>
+                <w:szCs w:val="24"/>
+              </w:rPr>
+            </w:pPr>
+          </w:p>
+        </w:tc>
+        <w:tc>
+          <w:tcPr>
+            <w:tcW w:w="769" w:type="dxa"/>
+          </w:tcPr>
+          <w:p>
+            <w:pPr>
+              <w:jc w:val="both"/>
+              <w:cnfStyle w:val="000000100000" w:firstRow="0" w:lastRow="0" w:firstColumn="0" w:lastColumn="0" w:oddVBand="0" w:evenVBand="0" w:oddHBand="1" w:evenHBand="0" w:firstRowFirstColumn="0" w:firstRowLastColumn="0" w:lastRowFirstColumn="0" w:lastRowLastColumn="0"/>
+              <w:rPr>
+                <w:rFonts w:ascii="Times New Roman" w:hAnsi="Times New Roman" w:cs="Times New Roman"/>
+                <w:sz w:val="24"/>
+                <w:szCs w:val="24"/>
+              </w:rPr>
+            </w:pPr>
+          </w:p>
+        </w:tc>
+        <w:tc>
+          <w:tcPr>
+            <w:tcW w:w="783" w:type="dxa"/>
+          </w:tcPr>
+          <w:p>
+            <w:pPr>
+              <w:jc w:val="both"/>
+              <w:cnfStyle w:val="000000100000" w:firstRow="0" w:lastRow="0" w:firstColumn="0" w:lastColumn="0" w:oddVBand="0" w:evenVBand="0" w:oddHBand="1" w:evenHBand="0" w:firstRowFirstColumn="0" w:firstRowLastColumn="0" w:lastRowFirstColumn="0" w:lastRowLastColumn="0"/>
+              <w:rPr>
+                <w:rFonts w:ascii="Times New Roman" w:hAnsi="Times New Roman" w:cs="Times New Roman"/>
+                <w:sz w:val="24"/>
+                <w:szCs w:val="24"/>
+              </w:rPr>
+            </w:pPr>
+          </w:p>
+        </w:tc>
+        <w:tc>
+          <w:tcPr>
+            <w:tcW w:w="756" w:type="dxa"/>
+          </w:tcPr>
+          <w:p>
+            <w:pPr>
+              <w:jc w:val="both"/>
+              <w:cnfStyle w:val="000000100000" w:firstRow="0" w:lastRow="0" w:firstColumn="0" w:lastColumn="0" w:oddVBand="0" w:evenVBand="0" w:oddHBand="1" w:evenHBand="0" w:firstRowFirstColumn="0" w:firstRowLastColumn="0" w:lastRowFirstColumn="0" w:lastRowLastColumn="0"/>
+              <w:rPr>
+                <w:rFonts w:ascii="Times New Roman" w:hAnsi="Times New Roman" w:cs="Times New Roman"/>
+                <w:sz w:val="24"/>
+                <w:szCs w:val="24"/>
+              </w:rPr>
+            </w:pPr>
+          </w:p>
+        </w:tc>
+        <w:tc>
+          <w:tcPr>
+            <w:tcW w:w="783" w:type="dxa"/>
+          </w:tcPr>
+          <w:p>
+            <w:pPr>
+              <w:jc w:val="both"/>
+              <w:cnfStyle w:val="000000100000" w:firstRow="0" w:lastRow="0" w:firstColumn="0" w:lastColumn="0" w:oddVBand="0" w:evenVBand="0" w:oddHBand="1" w:evenHBand="0" w:firstRowFirstColumn="0" w:firstRowLastColumn="0" w:lastRowFirstColumn="0" w:lastRowLastColumn="0"/>
+              <w:rPr>
+                <w:rFonts w:ascii="Times New Roman" w:hAnsi="Times New Roman" w:cs="Times New Roman"/>
+                <w:sz w:val="24"/>
+                <w:szCs w:val="24"/>
+              </w:rPr>
+            </w:pPr>
+          </w:p>
+        </w:tc>
+        <w:tc>
+          <w:tcPr>
+            <w:tcW w:w="753" w:type="dxa"/>
+          </w:tcPr>
+          <w:p>
+            <w:pPr>
+              <w:jc w:val="both"/>
+              <w:cnfStyle w:val="000000100000" w:firstRow="0" w:lastRow="0" w:firstColumn="0" w:lastColumn="0" w:oddVBand="0" w:evenVBand="0" w:oddHBand="1" w:evenHBand="0" w:firstRowFirstColumn="0" w:firstRowLastColumn="0" w:lastRowFirstColumn="0" w:lastRowLastColumn="0"/>
+              <w:rPr>
+                <w:rFonts w:ascii="Times New Roman" w:hAnsi="Times New Roman" w:cs="Times New Roman"/>
+                <w:sz w:val="24"/>
+                <w:szCs w:val="24"/>
+              </w:rPr>
+            </w:pPr>
+          </w:p>
+        </w:tc>
+      </w:tr>
+      <w:tr>
+        <w:trPr>
+          <w:jc w:val="center"/>
+        </w:trPr>
+        <w:tc>
+          <w:tcPr>
+            <w:cnfStyle w:val="001000000000" w:firstRow="0" w:lastRow="0" w:firstColumn="1" w:lastColumn="0" w:oddVBand="0" w:evenVBand="0" w:oddHBand="0" w:evenHBand="0" w:firstRowFirstColumn="0" w:firstRowLastColumn="0" w:lastRowFirstColumn="0" w:lastRowLastColumn="0"/>
+            <w:tcW w:w="1003" w:type="dxa"/>
+            <w:tcBorders>
+              <w:left w:val="none" w:sz="0" w:space="0" w:color="auto"/>
+              <w:bottom w:val="none" w:sz="0" w:space="0" w:color="auto"/>
+              <w:right w:val="none" w:sz="0" w:space="0" w:color="auto"/>
+            </w:tcBorders>
+          </w:tcPr>
+          <w:p>
+            <w:pPr>
+              <w:jc w:val="both"/>
+              <w:rPr>
+                <w:rFonts w:ascii="Times New Roman" w:hAnsi="Times New Roman" w:cs="Times New Roman"/>
+                <w:sz w:val="24"/>
+                <w:szCs w:val="24"/>
+              </w:rPr>
+            </w:pPr>
+            <w:r>
+              <w:rPr>
+                <w:rFonts w:ascii="Times New Roman" w:hAnsi="Times New Roman" w:cs="Times New Roman"/>
+                <w:sz w:val="24"/>
+                <w:szCs w:val="24"/>
+              </w:rPr>
+              <w:t>Paus</w:t>
+            </w:r>
+          </w:p>
+        </w:tc>
+        <w:tc>
+          <w:tcPr>
+            <w:tcW w:w="781" w:type="dxa"/>
+          </w:tcPr>
+          <w:p>
+            <w:pPr>
+              <w:jc w:val="both"/>
+              <w:cnfStyle w:val="000000000000" w:firstRow="0" w:lastRow="0" w:firstColumn="0" w:lastColumn="0" w:oddVBand="0" w:evenVBand="0" w:oddHBand="0" w:evenHBand="0" w:firstRowFirstColumn="0" w:firstRowLastColumn="0" w:lastRowFirstColumn="0" w:lastRowLastColumn="0"/>
+              <w:rPr>
+                <w:rFonts w:ascii="Times New Roman" w:hAnsi="Times New Roman" w:cs="Times New Roman"/>
+                <w:sz w:val="24"/>
+                <w:szCs w:val="24"/>
+              </w:rPr>
+            </w:pPr>
+          </w:p>
+        </w:tc>
+        <w:tc>
+          <w:tcPr>
+            <w:tcW w:w="773" w:type="dxa"/>
+          </w:tcPr>
+          <w:p>
+            <w:pPr>
+              <w:jc w:val="both"/>
+              <w:cnfStyle w:val="000000000000" w:firstRow="0" w:lastRow="0" w:firstColumn="0" w:lastColumn="0" w:oddVBand="0" w:evenVBand="0" w:oddHBand="0" w:evenHBand="0" w:firstRowFirstColumn="0" w:firstRowLastColumn="0" w:lastRowFirstColumn="0" w:lastRowLastColumn="0"/>
+              <w:rPr>
+                <w:rFonts w:ascii="Times New Roman" w:hAnsi="Times New Roman" w:cs="Times New Roman"/>
+                <w:sz w:val="24"/>
+                <w:szCs w:val="24"/>
+              </w:rPr>
+            </w:pPr>
+          </w:p>
+        </w:tc>
+        <w:tc>
+          <w:tcPr>
+            <w:tcW w:w="773" w:type="dxa"/>
+          </w:tcPr>
+          <w:p>
+            <w:pPr>
+              <w:jc w:val="both"/>
+              <w:cnfStyle w:val="000000000000" w:firstRow="0" w:lastRow="0" w:firstColumn="0" w:lastColumn="0" w:oddVBand="0" w:evenVBand="0" w:oddHBand="0" w:evenHBand="0" w:firstRowFirstColumn="0" w:firstRowLastColumn="0" w:lastRowFirstColumn="0" w:lastRowLastColumn="0"/>
+              <w:rPr>
+                <w:rFonts w:ascii="Times New Roman" w:hAnsi="Times New Roman" w:cs="Times New Roman"/>
+                <w:sz w:val="24"/>
+                <w:szCs w:val="24"/>
+              </w:rPr>
+            </w:pPr>
+          </w:p>
+        </w:tc>
+        <w:tc>
+          <w:tcPr>
+            <w:tcW w:w="773" w:type="dxa"/>
+          </w:tcPr>
+          <w:p>
+            <w:pPr>
+              <w:jc w:val="both"/>
+              <w:cnfStyle w:val="000000000000" w:firstRow="0" w:lastRow="0" w:firstColumn="0" w:lastColumn="0" w:oddVBand="0" w:evenVBand="0" w:oddHBand="0" w:evenHBand="0" w:firstRowFirstColumn="0" w:firstRowLastColumn="0" w:lastRowFirstColumn="0" w:lastRowLastColumn="0"/>
+              <w:rPr>
+                <w:rFonts w:ascii="Times New Roman" w:hAnsi="Times New Roman" w:cs="Times New Roman"/>
+                <w:sz w:val="24"/>
+                <w:szCs w:val="24"/>
+              </w:rPr>
+            </w:pPr>
+          </w:p>
+        </w:tc>
+        <w:tc>
+          <w:tcPr>
+            <w:tcW w:w="773" w:type="dxa"/>
+          </w:tcPr>
+          <w:p>
+            <w:pPr>
+              <w:jc w:val="both"/>
+              <w:cnfStyle w:val="000000000000" w:firstRow="0" w:lastRow="0" w:firstColumn="0" w:lastColumn="0" w:oddVBand="0" w:evenVBand="0" w:oddHBand="0" w:evenHBand="0" w:firstRowFirstColumn="0" w:firstRowLastColumn="0" w:lastRowFirstColumn="0" w:lastRowLastColumn="0"/>
+              <w:rPr>
+                <w:rFonts w:ascii="Times New Roman" w:hAnsi="Times New Roman" w:cs="Times New Roman"/>
+                <w:sz w:val="24"/>
+                <w:szCs w:val="24"/>
+              </w:rPr>
+            </w:pPr>
+          </w:p>
+        </w:tc>
+        <w:tc>
+          <w:tcPr>
+            <w:tcW w:w="769" w:type="dxa"/>
+          </w:tcPr>
+          <w:p>
+            <w:pPr>
+              <w:jc w:val="both"/>
+              <w:cnfStyle w:val="000000000000" w:firstRow="0" w:lastRow="0" w:firstColumn="0" w:lastColumn="0" w:oddVBand="0" w:evenVBand="0" w:oddHBand="0" w:evenHBand="0" w:firstRowFirstColumn="0" w:firstRowLastColumn="0" w:lastRowFirstColumn="0" w:lastRowLastColumn="0"/>
+              <w:rPr>
+                <w:rFonts w:ascii="Times New Roman" w:hAnsi="Times New Roman" w:cs="Times New Roman"/>
+                <w:sz w:val="24"/>
+                <w:szCs w:val="24"/>
+              </w:rPr>
+            </w:pPr>
+          </w:p>
+        </w:tc>
+        <w:tc>
+          <w:tcPr>
+            <w:tcW w:w="783" w:type="dxa"/>
+          </w:tcPr>
+          <w:p>
+            <w:pPr>
+              <w:jc w:val="both"/>
+              <w:cnfStyle w:val="000000000000" w:firstRow="0" w:lastRow="0" w:firstColumn="0" w:lastColumn="0" w:oddVBand="0" w:evenVBand="0" w:oddHBand="0" w:evenHBand="0" w:firstRowFirstColumn="0" w:firstRowLastColumn="0" w:lastRowFirstColumn="0" w:lastRowLastColumn="0"/>
+              <w:rPr>
+                <w:rFonts w:ascii="Times New Roman" w:hAnsi="Times New Roman" w:cs="Times New Roman"/>
+                <w:sz w:val="24"/>
+                <w:szCs w:val="24"/>
+              </w:rPr>
+            </w:pPr>
+          </w:p>
+        </w:tc>
+        <w:tc>
+          <w:tcPr>
+            <w:tcW w:w="756" w:type="dxa"/>
+          </w:tcPr>
+          <w:p>
+            <w:pPr>
+              <w:jc w:val="both"/>
+              <w:cnfStyle w:val="000000000000" w:firstRow="0" w:lastRow="0" w:firstColumn="0" w:lastColumn="0" w:oddVBand="0" w:evenVBand="0" w:oddHBand="0" w:evenHBand="0" w:firstRowFirstColumn="0" w:firstRowLastColumn="0" w:lastRowFirstColumn="0" w:lastRowLastColumn="0"/>
+              <w:rPr>
+                <w:rFonts w:ascii="Times New Roman" w:hAnsi="Times New Roman" w:cs="Times New Roman"/>
+                <w:sz w:val="24"/>
+                <w:szCs w:val="24"/>
+              </w:rPr>
+            </w:pPr>
+          </w:p>
+        </w:tc>
+        <w:tc>
+          <w:tcPr>
+            <w:tcW w:w="783" w:type="dxa"/>
+          </w:tcPr>
+          <w:p>
+            <w:pPr>
+              <w:jc w:val="both"/>
+              <w:cnfStyle w:val="000000000000" w:firstRow="0" w:lastRow="0" w:firstColumn="0" w:lastColumn="0" w:oddVBand="0" w:evenVBand="0" w:oddHBand="0" w:evenHBand="0" w:firstRowFirstColumn="0" w:firstRowLastColumn="0" w:lastRowFirstColumn="0" w:lastRowLastColumn="0"/>
+              <w:rPr>
+                <w:rFonts w:ascii="Times New Roman" w:hAnsi="Times New Roman" w:cs="Times New Roman"/>
+                <w:sz w:val="24"/>
+                <w:szCs w:val="24"/>
+              </w:rPr>
+            </w:pPr>
+          </w:p>
+        </w:tc>
+        <w:tc>
+          <w:tcPr>
+            <w:tcW w:w="753" w:type="dxa"/>
+          </w:tcPr>
+          <w:p>
+            <w:pPr>
+              <w:jc w:val="both"/>
+              <w:cnfStyle w:val="000000000000" w:firstRow="0" w:lastRow="0" w:firstColumn="0" w:lastColumn="0" w:oddVBand="0" w:evenVBand="0" w:oddHBand="0" w:evenHBand="0" w:firstRowFirstColumn="0" w:firstRowLastColumn="0" w:lastRowFirstColumn="0" w:lastRowLastColumn="0"/>
+              <w:rPr>
+                <w:rFonts w:ascii="Times New Roman" w:hAnsi="Times New Roman" w:cs="Times New Roman"/>
+                <w:sz w:val="24"/>
+                <w:szCs w:val="24"/>
+              </w:rPr>
+            </w:pPr>
+          </w:p>
+        </w:tc>
+      </w:tr>
+    </w:tbl>
+    <w:p>
+      <w:pPr>
+        <w:ind w:firstLine="708"/>
+        <w:jc w:val="both"/>
+        <w:rPr>
+          <w:rFonts w:ascii="Times New Roman" w:hAnsi="Times New Roman" w:cs="Times New Roman"/>
+          <w:sz w:val="24"/>
+          <w:szCs w:val="24"/>
+        </w:rPr>
+      </w:pPr>
+      <w:r>
+        <w:rPr>
+          <w:rFonts w:ascii="Times New Roman" w:hAnsi="Times New Roman" w:cs="Times New Roman"/>
+          <w:sz w:val="24"/>
+          <w:szCs w:val="24"/>
+        </w:rPr>
+        <w:t>Legenda: pela tabela, quem vale mais está mais à direita e mais embaixo.</w:t>
       </w:r>
     </w:p>
     <w:p>
@@ -590,28 +1782,23 @@
           <w:sz w:val="24"/>
           <w:szCs w:val="24"/>
         </w:rPr>
-        <w:t>scolhe-se aleatoriamente qual jogador começa apostando;</w:t>
-      </w:r>
-    </w:p>
-    <w:p>
-      <w:pPr>
-        <w:rPr>
-          <w:rFonts w:ascii="Times New Roman" w:hAnsi="Times New Roman" w:cs="Times New Roman"/>
-          <w:b/>
-          <w:i/>
-          <w:sz w:val="24"/>
-          <w:szCs w:val="24"/>
-        </w:rPr>
-      </w:pPr>
-      <w:r>
-        <w:rPr>
-          <w:rFonts w:ascii="Times New Roman" w:hAnsi="Times New Roman" w:cs="Times New Roman"/>
-          <w:b/>
-          <w:i/>
-          <w:sz w:val="24"/>
-          <w:szCs w:val="24"/>
-        </w:rPr>
-        <w:t>Rodada de Apostas:</w:t>
+        <w:t>scolhe-se aleatoriamente qual jogador começa apostando</w:t>
+      </w:r>
+      <w:r>
+        <w:rPr>
+          <w:rFonts w:ascii="Times New Roman" w:hAnsi="Times New Roman" w:cs="Times New Roman"/>
+          <w:sz w:val="24"/>
+          <w:szCs w:val="24"/>
+        </w:rPr>
+        <w:t xml:space="preserve"> na primeira rodada</w:t>
+      </w:r>
+      <w:r>
+        <w:rPr>
+          <w:rFonts w:ascii="Times New Roman" w:hAnsi="Times New Roman" w:cs="Times New Roman"/>
+          <w:sz w:val="24"/>
+          <w:szCs w:val="24"/>
+        </w:rPr>
+        <w:t>;</w:t>
       </w:r>
     </w:p>
     <w:p>
@@ -633,15 +1820,28 @@
           <w:sz w:val="24"/>
           <w:szCs w:val="24"/>
         </w:rPr>
-        <w:t>O jogador escolhido agora apostará, dizendo em quantas rodadas ele ganha durante este ciclo, feito isso, o jogador à esquerda fará o mesmo e isso se repete até que todos tenham apostado</w:t>
-      </w:r>
-      <w:r>
-        <w:rPr>
-          <w:rFonts w:ascii="Times New Roman" w:hAnsi="Times New Roman" w:cs="Times New Roman"/>
-          <w:sz w:val="24"/>
-          <w:szCs w:val="24"/>
-        </w:rPr>
-        <w:t>;</w:t>
+        <w:t>Nas demais rodadas quem começa apostando é quem ganhou a rodada anterior;</w:t>
+      </w:r>
+    </w:p>
+    <w:p>
+      <w:pPr>
+        <w:rPr>
+          <w:rFonts w:ascii="Times New Roman" w:hAnsi="Times New Roman" w:cs="Times New Roman"/>
+          <w:b/>
+          <w:i/>
+          <w:sz w:val="24"/>
+          <w:szCs w:val="24"/>
+        </w:rPr>
+      </w:pPr>
+      <w:r>
+        <w:rPr>
+          <w:rFonts w:ascii="Times New Roman" w:hAnsi="Times New Roman" w:cs="Times New Roman"/>
+          <w:b/>
+          <w:i/>
+          <w:sz w:val="24"/>
+          <w:szCs w:val="24"/>
+        </w:rPr>
+        <w:t>Rodada de Apostas:</w:t>
       </w:r>
     </w:p>
     <w:p>
@@ -663,44 +1863,15 @@
           <w:sz w:val="24"/>
           <w:szCs w:val="24"/>
         </w:rPr>
-        <w:t xml:space="preserve">O somatório do número de apostas em vitórias deve, no mínimo, ser igual ao número do ciclo mais </w:t>
-      </w:r>
-      <w:proofErr w:type="gramStart"/>
-      <w:r>
-        <w:rPr>
-          <w:rFonts w:ascii="Times New Roman" w:hAnsi="Times New Roman" w:cs="Times New Roman"/>
-          <w:sz w:val="24"/>
-          <w:szCs w:val="24"/>
-        </w:rPr>
-        <w:t>1</w:t>
-      </w:r>
-      <w:proofErr w:type="gramEnd"/>
-      <w:r>
-        <w:rPr>
-          <w:rFonts w:ascii="Times New Roman" w:hAnsi="Times New Roman" w:cs="Times New Roman"/>
-          <w:sz w:val="24"/>
-          <w:szCs w:val="24"/>
-        </w:rPr>
-        <w:t>.</w:t>
-      </w:r>
-    </w:p>
-    <w:p>
-      <w:pPr>
-        <w:rPr>
-          <w:rFonts w:ascii="Times New Roman" w:hAnsi="Times New Roman" w:cs="Times New Roman"/>
-          <w:sz w:val="24"/>
-          <w:szCs w:val="24"/>
-        </w:rPr>
-      </w:pPr>
-      <w:r>
-        <w:rPr>
-          <w:rFonts w:ascii="Times New Roman" w:hAnsi="Times New Roman" w:cs="Times New Roman"/>
-          <w:b/>
-          <w:i/>
-          <w:sz w:val="24"/>
-          <w:szCs w:val="24"/>
-        </w:rPr>
-        <w:t>Rodadas de jogo:</w:t>
+        <w:t>O jogador escolhido agora apostará, dizendo em quantas rodadas ele ganha durante este ciclo, feito isso, o jogador à esquerda fará o mesmo e isso se repete até que todos tenham apostado</w:t>
+      </w:r>
+      <w:r>
+        <w:rPr>
+          <w:rFonts w:ascii="Times New Roman" w:hAnsi="Times New Roman" w:cs="Times New Roman"/>
+          <w:sz w:val="24"/>
+          <w:szCs w:val="24"/>
+        </w:rPr>
+        <w:t>;</w:t>
       </w:r>
     </w:p>
     <w:p>
@@ -722,7 +1893,34 @@
           <w:sz w:val="24"/>
           <w:szCs w:val="24"/>
         </w:rPr>
-        <w:t>O jogador à esquerda do escolhido escolhe uma carta da mão e põe na mesa, depois, repete-se isso até que todos tenham posto uma carta na mesa;</w:t>
+        <w:t xml:space="preserve">O somatório do número de apostas em vitórias deve, no mínimo, ser </w:t>
+      </w:r>
+      <w:r>
+        <w:rPr>
+          <w:rFonts w:ascii="Times New Roman" w:hAnsi="Times New Roman" w:cs="Times New Roman"/>
+          <w:sz w:val="24"/>
+          <w:szCs w:val="24"/>
+        </w:rPr>
+        <w:t>igual ao número do ciclo + 1;</w:t>
+      </w:r>
+    </w:p>
+    <w:p>
+      <w:pPr>
+        <w:rPr>
+          <w:rFonts w:ascii="Times New Roman" w:hAnsi="Times New Roman" w:cs="Times New Roman"/>
+          <w:sz w:val="24"/>
+          <w:szCs w:val="24"/>
+        </w:rPr>
+      </w:pPr>
+      <w:r>
+        <w:rPr>
+          <w:rFonts w:ascii="Times New Roman" w:hAnsi="Times New Roman" w:cs="Times New Roman"/>
+          <w:b/>
+          <w:i/>
+          <w:sz w:val="24"/>
+          <w:szCs w:val="24"/>
+        </w:rPr>
+        <w:t>Rodadas de jogo:</w:t>
       </w:r>
     </w:p>
     <w:p>
@@ -744,7 +1942,15 @@
           <w:sz w:val="24"/>
           <w:szCs w:val="24"/>
         </w:rPr>
-        <w:t>Caso houver duas ou mais cartas na mesa de mesmo valor (excluindo s</w:t>
+        <w:t xml:space="preserve">O jogador à esquerda do escolhido </w:t>
+      </w:r>
+      <w:r>
+        <w:rPr>
+          <w:rFonts w:ascii="Times New Roman" w:hAnsi="Times New Roman" w:cs="Times New Roman"/>
+          <w:sz w:val="24"/>
+          <w:szCs w:val="24"/>
+        </w:rPr>
+        <w:t>seleciona</w:t>
       </w:r>
       <w:bookmarkStart w:id="0" w:name="_GoBack"/>
       <w:bookmarkEnd w:id="0"/>
@@ -754,7 +1960,7 @@
           <w:sz w:val="24"/>
           <w:szCs w:val="24"/>
         </w:rPr>
-        <w:t>e tiverem o mesmo valor da carta sorteada no inicio do ciclo) elas se “cancelarão”, ou seja, os jogadores donos dessas cartas já têm a derrota garantida na rodada;</w:t>
+        <w:t xml:space="preserve"> uma carta da mão e põe na mesa, depois, repete-se isso até que todos tenham posto uma carta na mesa;</w:t>
       </w:r>
     </w:p>
     <w:p>
@@ -776,15 +1982,7 @@
           <w:sz w:val="24"/>
           <w:szCs w:val="24"/>
         </w:rPr>
-        <w:t>Caso houver duas ou mais cartas na mesa de mesmo valor e que sejam iguais ao valor da carta sorteada no inicio do ciclo</w:t>
-      </w:r>
-      <w:r>
-        <w:rPr>
-          <w:rFonts w:ascii="Times New Roman" w:hAnsi="Times New Roman" w:cs="Times New Roman"/>
-          <w:sz w:val="24"/>
-          <w:szCs w:val="24"/>
-        </w:rPr>
-        <w:t>, a que valerá mais será aquela de naipe maior;</w:t>
+        <w:t>Caso houver duas ou mais cartas na mesa de mesmo valor (excluindo se tiverem o mesmo valor da carta sorteada no inicio do ciclo) elas se “cancelarão”, ou seja, os jogadores donos dessas cartas já têm a derrota garantida na rodada;</w:t>
       </w:r>
     </w:p>
     <w:p>
@@ -806,26 +2004,16 @@
           <w:sz w:val="24"/>
           <w:szCs w:val="24"/>
         </w:rPr>
-        <w:t>Após todos terem jogado, observa-se quem jogou a carta de maior valor, este será o ganhador da rodada;</w:t>
-      </w:r>
-    </w:p>
-    <w:p>
-      <w:pPr>
-        <w:rPr>
-          <w:rFonts w:ascii="Times New Roman" w:hAnsi="Times New Roman" w:cs="Times New Roman"/>
-          <w:sz w:val="24"/>
-          <w:szCs w:val="24"/>
-        </w:rPr>
-      </w:pPr>
-      <w:r>
-        <w:rPr>
-          <w:rFonts w:ascii="Times New Roman" w:hAnsi="Times New Roman" w:cs="Times New Roman"/>
-          <w:b/>
-          <w:i/>
-          <w:sz w:val="24"/>
-          <w:szCs w:val="24"/>
-        </w:rPr>
-        <w:t>Conferindo apostas:</w:t>
+        <w:lastRenderedPageBreak/>
+        <w:t>Caso houver duas ou mais cartas na mesa de mesmo valor e que sejam iguais ao valor da carta sorteada no inicio do ciclo</w:t>
+      </w:r>
+      <w:r>
+        <w:rPr>
+          <w:rFonts w:ascii="Times New Roman" w:hAnsi="Times New Roman" w:cs="Times New Roman"/>
+          <w:sz w:val="24"/>
+          <w:szCs w:val="24"/>
+        </w:rPr>
+        <w:t>, a que valerá mais será aquela de naipe maior;</w:t>
       </w:r>
     </w:p>
     <w:p>
@@ -847,48 +2035,7 @@
           <w:sz w:val="24"/>
           <w:szCs w:val="24"/>
         </w:rPr>
-        <w:lastRenderedPageBreak/>
-        <w:t xml:space="preserve">Após as rodadas de jogo, cada jogador perde </w:t>
-      </w:r>
-      <w:r>
-        <w:rPr>
-          <w:rFonts w:ascii="Times New Roman" w:hAnsi="Times New Roman" w:cs="Times New Roman"/>
-          <w:sz w:val="24"/>
-          <w:szCs w:val="24"/>
-        </w:rPr>
-        <w:t>pontos iguais</w:t>
-      </w:r>
-      <w:r>
-        <w:rPr>
-          <w:rFonts w:ascii="Times New Roman" w:hAnsi="Times New Roman" w:cs="Times New Roman"/>
-          <w:sz w:val="24"/>
-          <w:szCs w:val="24"/>
-        </w:rPr>
-        <w:t xml:space="preserve"> </w:t>
-      </w:r>
-      <w:r>
-        <w:rPr>
-          <w:rFonts w:ascii="Times New Roman" w:hAnsi="Times New Roman" w:cs="Times New Roman"/>
-          <w:sz w:val="24"/>
-          <w:szCs w:val="24"/>
-        </w:rPr>
-        <w:t>à</w:t>
-      </w:r>
-      <w:r>
-        <w:rPr>
-          <w:rFonts w:ascii="Times New Roman" w:hAnsi="Times New Roman" w:cs="Times New Roman"/>
-          <w:sz w:val="24"/>
-          <w:szCs w:val="24"/>
-        </w:rPr>
-        <w:t xml:space="preserve"> diferença entre sua aposta e seu resultado ao final das rodadas</w:t>
-      </w:r>
-      <w:r>
-        <w:rPr>
-          <w:rFonts w:ascii="Times New Roman" w:hAnsi="Times New Roman" w:cs="Times New Roman"/>
-          <w:sz w:val="24"/>
-          <w:szCs w:val="24"/>
-        </w:rPr>
-        <w:t>;</w:t>
+        <w:t>Após todos terem jogado, observa-se quem jogou a carta de maior valor, este será o ganhador da rodada;</w:t>
       </w:r>
     </w:p>
     <w:p>
@@ -907,7 +2054,7 @@
           <w:sz w:val="24"/>
           <w:szCs w:val="24"/>
         </w:rPr>
-        <w:t>Fim de jogo:</w:t>
+        <w:t>Conferindo apostas:</w:t>
       </w:r>
     </w:p>
     <w:p>
@@ -929,17 +2076,115 @@
           <w:sz w:val="24"/>
           <w:szCs w:val="24"/>
         </w:rPr>
-        <w:t xml:space="preserve">Ao final do jogo, ao fim dos </w:t>
-      </w:r>
-      <w:r>
-        <w:rPr>
-          <w:rFonts w:ascii="Times New Roman" w:hAnsi="Times New Roman" w:cs="Times New Roman"/>
+        <w:t xml:space="preserve">Após as rodadas de jogo, cada jogador perde </w:t>
+      </w:r>
+      <w:r>
+        <w:rPr>
+          <w:rFonts w:ascii="Times New Roman" w:hAnsi="Times New Roman" w:cs="Times New Roman"/>
+          <w:sz w:val="24"/>
+          <w:szCs w:val="24"/>
+        </w:rPr>
+        <w:t>pontos iguais</w:t>
+      </w:r>
+      <w:r>
+        <w:rPr>
+          <w:rFonts w:ascii="Times New Roman" w:hAnsi="Times New Roman" w:cs="Times New Roman"/>
+          <w:sz w:val="24"/>
+          <w:szCs w:val="24"/>
+        </w:rPr>
+        <w:t xml:space="preserve"> </w:t>
+      </w:r>
+      <w:r>
+        <w:rPr>
+          <w:rFonts w:ascii="Times New Roman" w:hAnsi="Times New Roman" w:cs="Times New Roman"/>
+          <w:sz w:val="24"/>
+          <w:szCs w:val="24"/>
+        </w:rPr>
+        <w:t>à</w:t>
+      </w:r>
+      <w:r>
+        <w:rPr>
+          <w:rFonts w:ascii="Times New Roman" w:hAnsi="Times New Roman" w:cs="Times New Roman"/>
+          <w:sz w:val="24"/>
+          <w:szCs w:val="24"/>
+        </w:rPr>
+        <w:t xml:space="preserve"> diferença entre sua aposta e seu resultado ao final das rodadas</w:t>
+      </w:r>
+      <w:r>
+        <w:rPr>
+          <w:rFonts w:ascii="Times New Roman" w:hAnsi="Times New Roman" w:cs="Times New Roman"/>
+          <w:sz w:val="24"/>
+          <w:szCs w:val="24"/>
+        </w:rPr>
+        <w:t>;</w:t>
+      </w:r>
+    </w:p>
+    <w:p>
+      <w:pPr>
+        <w:rPr>
+          <w:rFonts w:ascii="Times New Roman" w:hAnsi="Times New Roman" w:cs="Times New Roman"/>
+          <w:sz w:val="24"/>
+          <w:szCs w:val="24"/>
+        </w:rPr>
+      </w:pPr>
+      <w:r>
+        <w:rPr>
+          <w:rFonts w:ascii="Times New Roman" w:hAnsi="Times New Roman" w:cs="Times New Roman"/>
+          <w:b/>
           <w:i/>
           <w:sz w:val="24"/>
           <w:szCs w:val="24"/>
         </w:rPr>
-        <w:t>n</w:t>
-      </w:r>
+        <w:t>Fim de jogo:</w:t>
+      </w:r>
+    </w:p>
+    <w:p>
+      <w:pPr>
+        <w:pStyle w:val="PargrafodaLista"/>
+        <w:numPr>
+          <w:ilvl w:val="0"/>
+          <w:numId w:val="1"/>
+        </w:numPr>
+        <w:rPr>
+          <w:rFonts w:ascii="Times New Roman" w:hAnsi="Times New Roman" w:cs="Times New Roman"/>
+          <w:sz w:val="24"/>
+          <w:szCs w:val="24"/>
+        </w:rPr>
+      </w:pPr>
+      <w:r>
+        <w:rPr>
+          <w:rFonts w:ascii="Times New Roman" w:hAnsi="Times New Roman" w:cs="Times New Roman"/>
+          <w:sz w:val="24"/>
+          <w:szCs w:val="24"/>
+        </w:rPr>
+        <w:t>A</w:t>
+      </w:r>
+      <w:r>
+        <w:rPr>
+          <w:rFonts w:ascii="Times New Roman" w:hAnsi="Times New Roman" w:cs="Times New Roman"/>
+          <w:sz w:val="24"/>
+          <w:szCs w:val="24"/>
+        </w:rPr>
+        <w:t>o</w:t>
+      </w:r>
+      <w:r>
+        <w:rPr>
+          <w:rFonts w:ascii="Times New Roman" w:hAnsi="Times New Roman" w:cs="Times New Roman"/>
+          <w:sz w:val="24"/>
+          <w:szCs w:val="24"/>
+        </w:rPr>
+        <w:t xml:space="preserve"> fim dos </w:t>
+      </w:r>
+      <w:proofErr w:type="gramStart"/>
+      <w:r>
+        <w:rPr>
+          <w:rFonts w:ascii="Times New Roman" w:hAnsi="Times New Roman" w:cs="Times New Roman"/>
+          <w:sz w:val="24"/>
+          <w:szCs w:val="24"/>
+        </w:rPr>
+        <w:t>5</w:t>
+      </w:r>
+      <w:proofErr w:type="gramEnd"/>
       <w:r>
         <w:rPr>
           <w:rFonts w:ascii="Times New Roman" w:hAnsi="Times New Roman" w:cs="Times New Roman"/>
@@ -1255,6 +2500,181 @@
       <w:contextualSpacing/>
     </w:pPr>
   </w:style>
+  <w:style w:type="table" w:styleId="Tabelacomgrade">
+    <w:name w:val="Table Grid"/>
+    <w:basedOn w:val="Tabelanormal"/>
+    <w:uiPriority w:val="59"/>
+    <w:rsid w:val="00A672D2"/>
+    <w:pPr>
+      <w:spacing w:after="0" w:line="240" w:lineRule="auto"/>
+    </w:pPr>
+    <w:tblPr>
+      <w:tblInd w:w="0" w:type="dxa"/>
+      <w:tblBorders>
+        <w:top w:val="single" w:sz="4" w:space="0" w:color="auto"/>
+        <w:left w:val="single" w:sz="4" w:space="0" w:color="auto"/>
+        <w:bottom w:val="single" w:sz="4" w:space="0" w:color="auto"/>
+        <w:right w:val="single" w:sz="4" w:space="0" w:color="auto"/>
+        <w:insideH w:val="single" w:sz="4" w:space="0" w:color="auto"/>
+        <w:insideV w:val="single" w:sz="4" w:space="0" w:color="auto"/>
+      </w:tblBorders>
+      <w:tblCellMar>
+        <w:top w:w="0" w:type="dxa"/>
+        <w:left w:w="108" w:type="dxa"/>
+        <w:bottom w:w="0" w:type="dxa"/>
+        <w:right w:w="108" w:type="dxa"/>
+      </w:tblCellMar>
+    </w:tblPr>
+  </w:style>
+  <w:style w:type="table" w:styleId="SombreamentoMdio2-nfase2">
+    <w:name w:val="Medium Shading 2 Accent 2"/>
+    <w:basedOn w:val="Tabelanormal"/>
+    <w:uiPriority w:val="64"/>
+    <w:rsid w:val="00A672D2"/>
+    <w:pPr>
+      <w:spacing w:after="0" w:line="240" w:lineRule="auto"/>
+    </w:pPr>
+    <w:tblPr>
+      <w:tblStyleRowBandSize w:val="1"/>
+      <w:tblStyleColBandSize w:val="1"/>
+      <w:tblInd w:w="0" w:type="dxa"/>
+      <w:tblBorders>
+        <w:top w:val="single" w:sz="18" w:space="0" w:color="auto"/>
+        <w:bottom w:val="single" w:sz="18" w:space="0" w:color="auto"/>
+      </w:tblBorders>
+      <w:tblCellMar>
+        <w:top w:w="0" w:type="dxa"/>
+        <w:left w:w="108" w:type="dxa"/>
+        <w:bottom w:w="0" w:type="dxa"/>
+        <w:right w:w="108" w:type="dxa"/>
+      </w:tblCellMar>
+    </w:tblPr>
+    <w:tblStylePr w:type="firstRow">
+      <w:pPr>
+        <w:spacing w:before="0" w:after="0" w:line="240" w:lineRule="auto"/>
+      </w:pPr>
+      <w:rPr>
+        <w:b/>
+        <w:bCs/>
+        <w:color w:val="FFFFFF" w:themeColor="background1"/>
+      </w:rPr>
+      <w:tblPr/>
+      <w:tcPr>
+        <w:tcBorders>
+          <w:top w:val="single" w:sz="18" w:space="0" w:color="auto"/>
+          <w:left w:val="nil"/>
+          <w:bottom w:val="single" w:sz="18" w:space="0" w:color="auto"/>
+          <w:right w:val="nil"/>
+          <w:insideH w:val="nil"/>
+          <w:insideV w:val="nil"/>
+        </w:tcBorders>
+        <w:shd w:val="clear" w:color="auto" w:fill="C0504D" w:themeFill="accent2"/>
+      </w:tcPr>
+    </w:tblStylePr>
+    <w:tblStylePr w:type="lastRow">
+      <w:pPr>
+        <w:spacing w:before="0" w:after="0" w:line="240" w:lineRule="auto"/>
+      </w:pPr>
+      <w:rPr>
+        <w:color w:val="auto"/>
+      </w:rPr>
+      <w:tblPr/>
+      <w:tcPr>
+        <w:tcBorders>
+          <w:top w:val="double" w:sz="6" w:space="0" w:color="auto"/>
+          <w:left w:val="nil"/>
+          <w:bottom w:val="single" w:sz="18" w:space="0" w:color="auto"/>
+          <w:right w:val="nil"/>
+          <w:insideH w:val="nil"/>
+          <w:insideV w:val="nil"/>
+        </w:tcBorders>
+        <w:shd w:val="clear" w:color="auto" w:fill="FFFFFF" w:themeFill="background1"/>
+      </w:tcPr>
+    </w:tblStylePr>
+    <w:tblStylePr w:type="firstCol">
+      <w:rPr>
+        <w:b/>
+        <w:bCs/>
+        <w:color w:val="FFFFFF" w:themeColor="background1"/>
+      </w:rPr>
+      <w:tblPr/>
+      <w:tcPr>
+        <w:tcBorders>
+          <w:top w:val="nil"/>
+          <w:left w:val="nil"/>
+          <w:bottom w:val="single" w:sz="18" w:space="0" w:color="auto"/>
+          <w:right w:val="nil"/>
+          <w:insideH w:val="nil"/>
+          <w:insideV w:val="nil"/>
+        </w:tcBorders>
+        <w:shd w:val="clear" w:color="auto" w:fill="C0504D" w:themeFill="accent2"/>
+      </w:tcPr>
+    </w:tblStylePr>
+    <w:tblStylePr w:type="lastCol">
+      <w:rPr>
+        <w:b/>
+        <w:bCs/>
+        <w:color w:val="FFFFFF" w:themeColor="background1"/>
+      </w:rPr>
+      <w:tblPr/>
+      <w:tcPr>
+        <w:tcBorders>
+          <w:left w:val="nil"/>
+          <w:right w:val="nil"/>
+          <w:insideH w:val="nil"/>
+          <w:insideV w:val="nil"/>
+        </w:tcBorders>
+        <w:shd w:val="clear" w:color="auto" w:fill="C0504D" w:themeFill="accent2"/>
+      </w:tcPr>
+    </w:tblStylePr>
+    <w:tblStylePr w:type="band1Vert">
+      <w:tblPr/>
+      <w:tcPr>
+        <w:tcBorders>
+          <w:left w:val="nil"/>
+          <w:right w:val="nil"/>
+          <w:insideH w:val="nil"/>
+          <w:insideV w:val="nil"/>
+        </w:tcBorders>
+        <w:shd w:val="clear" w:color="auto" w:fill="D8D8D8" w:themeFill="background1" w:themeFillShade="D8"/>
+      </w:tcPr>
+    </w:tblStylePr>
+    <w:tblStylePr w:type="band1Horz">
+      <w:tblPr/>
+      <w:tcPr>
+        <w:shd w:val="clear" w:color="auto" w:fill="D8D8D8" w:themeFill="background1" w:themeFillShade="D8"/>
+      </w:tcPr>
+    </w:tblStylePr>
+    <w:tblStylePr w:type="neCell">
+      <w:tblPr/>
+      <w:tcPr>
+        <w:tcBorders>
+          <w:top w:val="single" w:sz="18" w:space="0" w:color="auto"/>
+          <w:left w:val="nil"/>
+          <w:bottom w:val="single" w:sz="18" w:space="0" w:color="auto"/>
+          <w:right w:val="nil"/>
+          <w:insideH w:val="nil"/>
+          <w:insideV w:val="nil"/>
+        </w:tcBorders>
+      </w:tcPr>
+    </w:tblStylePr>
+    <w:tblStylePr w:type="nwCell">
+      <w:rPr>
+        <w:color w:val="FFFFFF" w:themeColor="background1"/>
+      </w:rPr>
+      <w:tblPr/>
+      <w:tcPr>
+        <w:tcBorders>
+          <w:top w:val="single" w:sz="18" w:space="0" w:color="auto"/>
+          <w:left w:val="nil"/>
+          <w:bottom w:val="single" w:sz="18" w:space="0" w:color="auto"/>
+          <w:right w:val="nil"/>
+          <w:insideH w:val="nil"/>
+          <w:insideV w:val="nil"/>
+        </w:tcBorders>
+      </w:tcPr>
+    </w:tblStylePr>
+  </w:style>
 </w:styles>
 </file>
 
@@ -1455,6 +2875,181 @@
       <w:ind w:left="720"/>
       <w:contextualSpacing/>
     </w:pPr>
+  </w:style>
+  <w:style w:type="table" w:styleId="Tabelacomgrade">
+    <w:name w:val="Table Grid"/>
+    <w:basedOn w:val="Tabelanormal"/>
+    <w:uiPriority w:val="59"/>
+    <w:rsid w:val="00A672D2"/>
+    <w:pPr>
+      <w:spacing w:after="0" w:line="240" w:lineRule="auto"/>
+    </w:pPr>
+    <w:tblPr>
+      <w:tblInd w:w="0" w:type="dxa"/>
+      <w:tblBorders>
+        <w:top w:val="single" w:sz="4" w:space="0" w:color="auto"/>
+        <w:left w:val="single" w:sz="4" w:space="0" w:color="auto"/>
+        <w:bottom w:val="single" w:sz="4" w:space="0" w:color="auto"/>
+        <w:right w:val="single" w:sz="4" w:space="0" w:color="auto"/>
+        <w:insideH w:val="single" w:sz="4" w:space="0" w:color="auto"/>
+        <w:insideV w:val="single" w:sz="4" w:space="0" w:color="auto"/>
+      </w:tblBorders>
+      <w:tblCellMar>
+        <w:top w:w="0" w:type="dxa"/>
+        <w:left w:w="108" w:type="dxa"/>
+        <w:bottom w:w="0" w:type="dxa"/>
+        <w:right w:w="108" w:type="dxa"/>
+      </w:tblCellMar>
+    </w:tblPr>
+  </w:style>
+  <w:style w:type="table" w:styleId="SombreamentoMdio2-nfase2">
+    <w:name w:val="Medium Shading 2 Accent 2"/>
+    <w:basedOn w:val="Tabelanormal"/>
+    <w:uiPriority w:val="64"/>
+    <w:rsid w:val="00A672D2"/>
+    <w:pPr>
+      <w:spacing w:after="0" w:line="240" w:lineRule="auto"/>
+    </w:pPr>
+    <w:tblPr>
+      <w:tblStyleRowBandSize w:val="1"/>
+      <w:tblStyleColBandSize w:val="1"/>
+      <w:tblInd w:w="0" w:type="dxa"/>
+      <w:tblBorders>
+        <w:top w:val="single" w:sz="18" w:space="0" w:color="auto"/>
+        <w:bottom w:val="single" w:sz="18" w:space="0" w:color="auto"/>
+      </w:tblBorders>
+      <w:tblCellMar>
+        <w:top w:w="0" w:type="dxa"/>
+        <w:left w:w="108" w:type="dxa"/>
+        <w:bottom w:w="0" w:type="dxa"/>
+        <w:right w:w="108" w:type="dxa"/>
+      </w:tblCellMar>
+    </w:tblPr>
+    <w:tblStylePr w:type="firstRow">
+      <w:pPr>
+        <w:spacing w:before="0" w:after="0" w:line="240" w:lineRule="auto"/>
+      </w:pPr>
+      <w:rPr>
+        <w:b/>
+        <w:bCs/>
+        <w:color w:val="FFFFFF" w:themeColor="background1"/>
+      </w:rPr>
+      <w:tblPr/>
+      <w:tcPr>
+        <w:tcBorders>
+          <w:top w:val="single" w:sz="18" w:space="0" w:color="auto"/>
+          <w:left w:val="nil"/>
+          <w:bottom w:val="single" w:sz="18" w:space="0" w:color="auto"/>
+          <w:right w:val="nil"/>
+          <w:insideH w:val="nil"/>
+          <w:insideV w:val="nil"/>
+        </w:tcBorders>
+        <w:shd w:val="clear" w:color="auto" w:fill="C0504D" w:themeFill="accent2"/>
+      </w:tcPr>
+    </w:tblStylePr>
+    <w:tblStylePr w:type="lastRow">
+      <w:pPr>
+        <w:spacing w:before="0" w:after="0" w:line="240" w:lineRule="auto"/>
+      </w:pPr>
+      <w:rPr>
+        <w:color w:val="auto"/>
+      </w:rPr>
+      <w:tblPr/>
+      <w:tcPr>
+        <w:tcBorders>
+          <w:top w:val="double" w:sz="6" w:space="0" w:color="auto"/>
+          <w:left w:val="nil"/>
+          <w:bottom w:val="single" w:sz="18" w:space="0" w:color="auto"/>
+          <w:right w:val="nil"/>
+          <w:insideH w:val="nil"/>
+          <w:insideV w:val="nil"/>
+        </w:tcBorders>
+        <w:shd w:val="clear" w:color="auto" w:fill="FFFFFF" w:themeFill="background1"/>
+      </w:tcPr>
+    </w:tblStylePr>
+    <w:tblStylePr w:type="firstCol">
+      <w:rPr>
+        <w:b/>
+        <w:bCs/>
+        <w:color w:val="FFFFFF" w:themeColor="background1"/>
+      </w:rPr>
+      <w:tblPr/>
+      <w:tcPr>
+        <w:tcBorders>
+          <w:top w:val="nil"/>
+          <w:left w:val="nil"/>
+          <w:bottom w:val="single" w:sz="18" w:space="0" w:color="auto"/>
+          <w:right w:val="nil"/>
+          <w:insideH w:val="nil"/>
+          <w:insideV w:val="nil"/>
+        </w:tcBorders>
+        <w:shd w:val="clear" w:color="auto" w:fill="C0504D" w:themeFill="accent2"/>
+      </w:tcPr>
+    </w:tblStylePr>
+    <w:tblStylePr w:type="lastCol">
+      <w:rPr>
+        <w:b/>
+        <w:bCs/>
+        <w:color w:val="FFFFFF" w:themeColor="background1"/>
+      </w:rPr>
+      <w:tblPr/>
+      <w:tcPr>
+        <w:tcBorders>
+          <w:left w:val="nil"/>
+          <w:right w:val="nil"/>
+          <w:insideH w:val="nil"/>
+          <w:insideV w:val="nil"/>
+        </w:tcBorders>
+        <w:shd w:val="clear" w:color="auto" w:fill="C0504D" w:themeFill="accent2"/>
+      </w:tcPr>
+    </w:tblStylePr>
+    <w:tblStylePr w:type="band1Vert">
+      <w:tblPr/>
+      <w:tcPr>
+        <w:tcBorders>
+          <w:left w:val="nil"/>
+          <w:right w:val="nil"/>
+          <w:insideH w:val="nil"/>
+          <w:insideV w:val="nil"/>
+        </w:tcBorders>
+        <w:shd w:val="clear" w:color="auto" w:fill="D8D8D8" w:themeFill="background1" w:themeFillShade="D8"/>
+      </w:tcPr>
+    </w:tblStylePr>
+    <w:tblStylePr w:type="band1Horz">
+      <w:tblPr/>
+      <w:tcPr>
+        <w:shd w:val="clear" w:color="auto" w:fill="D8D8D8" w:themeFill="background1" w:themeFillShade="D8"/>
+      </w:tcPr>
+    </w:tblStylePr>
+    <w:tblStylePr w:type="neCell">
+      <w:tblPr/>
+      <w:tcPr>
+        <w:tcBorders>
+          <w:top w:val="single" w:sz="18" w:space="0" w:color="auto"/>
+          <w:left w:val="nil"/>
+          <w:bottom w:val="single" w:sz="18" w:space="0" w:color="auto"/>
+          <w:right w:val="nil"/>
+          <w:insideH w:val="nil"/>
+          <w:insideV w:val="nil"/>
+        </w:tcBorders>
+      </w:tcPr>
+    </w:tblStylePr>
+    <w:tblStylePr w:type="nwCell">
+      <w:rPr>
+        <w:color w:val="FFFFFF" w:themeColor="background1"/>
+      </w:rPr>
+      <w:tblPr/>
+      <w:tcPr>
+        <w:tcBorders>
+          <w:top w:val="single" w:sz="18" w:space="0" w:color="auto"/>
+          <w:left w:val="nil"/>
+          <w:bottom w:val="single" w:sz="18" w:space="0" w:color="auto"/>
+          <w:right w:val="nil"/>
+          <w:insideH w:val="nil"/>
+          <w:insideV w:val="nil"/>
+        </w:tcBorders>
+      </w:tcPr>
+    </w:tblStylePr>
   </w:style>
 </w:styles>
 </file>

</xml_diff>